<commit_message>
Minor tweaks while rehearsing
Added LEAF slide, refreshing some narrative
</commit_message>
<xml_diff>
--- a/Narrative.docx
+++ b/Narrative.docx
@@ -429,16 +429,48 @@
         </w:numPr>
       </w:pPr>
       <w:r>
-        <w:t xml:space="preserve">Second, we’re going to identify </w:t>
-      </w:r>
-      <w:r>
-        <w:t xml:space="preserve">a few </w:t>
-      </w:r>
-      <w:r>
-        <w:t xml:space="preserve">types of threats </w:t>
-      </w:r>
-      <w:r>
-        <w:t>that you need to think about when securing your APIs</w:t>
+        <w:t>Second</w:t>
+      </w:r>
+      <w:r>
+        <w:t xml:space="preserve">, </w:t>
+      </w:r>
+      <w:r>
+        <w:t xml:space="preserve">we’re going to compare and contrast the </w:t>
+      </w:r>
+      <w:r>
+        <w:t xml:space="preserve">options you can choose from </w:t>
+      </w:r>
+      <w:r>
+        <w:t xml:space="preserve">when authenticating your </w:t>
+      </w:r>
+      <w:r>
+        <w:t>API</w:t>
+      </w:r>
+      <w:r>
+        <w:t xml:space="preserve"> calls</w:t>
+      </w:r>
+      <w:r>
+        <w:t xml:space="preserve">. We’ll </w:t>
+      </w:r>
+      <w:r>
+        <w:t xml:space="preserve">cover </w:t>
+      </w:r>
+      <w:r>
+        <w:t xml:space="preserve">everything from HTTP Basic </w:t>
+      </w:r>
+      <w:proofErr w:type="spellStart"/>
+      <w:r>
+        <w:t>Auth</w:t>
+      </w:r>
+      <w:proofErr w:type="spellEnd"/>
+      <w:r>
+        <w:t xml:space="preserve"> to </w:t>
+      </w:r>
+      <w:r>
+        <w:t>OpenID Connect</w:t>
+      </w:r>
+      <w:r>
+        <w:t>.</w:t>
       </w:r>
     </w:p>
     <w:p>
@@ -455,224 +487,286 @@
         </w:numPr>
       </w:pPr>
       <w:r>
-        <w:t xml:space="preserve">Third, </w:t>
-      </w:r>
-      <w:r>
-        <w:t xml:space="preserve">we’re going to compare and contrast the </w:t>
-      </w:r>
-      <w:r>
-        <w:t xml:space="preserve">options you can choose from </w:t>
-      </w:r>
-      <w:r>
-        <w:t xml:space="preserve">when authenticating your </w:t>
-      </w:r>
-      <w:r>
-        <w:t>API</w:t>
-      </w:r>
-      <w:r>
-        <w:t xml:space="preserve"> calls</w:t>
-      </w:r>
-      <w:r>
-        <w:t xml:space="preserve">. We’ll </w:t>
-      </w:r>
-      <w:r>
-        <w:t xml:space="preserve">cover </w:t>
-      </w:r>
-      <w:r>
-        <w:t xml:space="preserve">everything from HTTP Basic </w:t>
+        <w:t xml:space="preserve">Finally, </w:t>
+      </w:r>
+      <w:r>
+        <w:t>we’ll wrap up with some suggestions for selecting a technology to match your use case.</w:t>
+      </w:r>
+    </w:p>
+    <w:p>
+      <w:r>
+        <w:t>The majority of this talk is about concepts and principles and is platform agnostic. As we go through the different options I will talk briefly about implementation details on the IIS/.NET platform, but you should be able to get a lot out of this session even if you don’t use .NET.</w:t>
+      </w:r>
+    </w:p>
+    <w:p>
+      <w:pPr>
+        <w:rPr>
+          <w:b/>
+        </w:rPr>
+      </w:pPr>
+      <w:r>
+        <w:rPr>
+          <w:b/>
+        </w:rPr>
+        <w:t>Click for “not advanced”</w:t>
+      </w:r>
+    </w:p>
+    <w:p>
+      <w:r>
+        <w:t>Also, I want to be clear about what this session is NOT.</w:t>
+      </w:r>
+    </w:p>
+    <w:p>
+      <w:r>
+        <w:t xml:space="preserve">First, it’s </w:t>
+      </w:r>
+      <w:r>
+        <w:t>not an advanced security session. If you already know the difference between OAuth 1 and 2</w:t>
+      </w:r>
+      <w:r>
+        <w:t xml:space="preserve"> and which authentication options require SSL and which don’t, </w:t>
+      </w:r>
+      <w:r>
+        <w:t xml:space="preserve">or if you already know how to sign a request using HMAC, </w:t>
+      </w:r>
+      <w:r>
+        <w:t>then you’re probably in the wrong place. My intended audience is people who DON’T know those things, or even that those are the things they need to know about in the first place.</w:t>
+      </w:r>
+    </w:p>
+    <w:p>
+      <w:pPr>
+        <w:rPr>
+          <w:b/>
+        </w:rPr>
+      </w:pPr>
+      <w:r>
+        <w:rPr>
+          <w:b/>
+        </w:rPr>
+        <w:t>Click for “not getting started”</w:t>
+      </w:r>
+    </w:p>
+    <w:p>
+      <w:r>
+        <w:t xml:space="preserve">Second, this </w:t>
+      </w:r>
+      <w:r>
+        <w:t>is</w:t>
+      </w:r>
+      <w:r>
+        <w:t xml:space="preserve"> not a “getting started with </w:t>
+      </w:r>
+      <w:r>
+        <w:t>foo</w:t>
+      </w:r>
+      <w:r>
+        <w:t xml:space="preserve">” </w:t>
+      </w:r>
+      <w:r>
+        <w:t>style talk</w:t>
+      </w:r>
+      <w:r>
+        <w:t xml:space="preserve">. </w:t>
+      </w:r>
+      <w:r>
+        <w:t>I</w:t>
+      </w:r>
+      <w:r>
+        <w:t xml:space="preserve">n order to cover everything I want to cover I’m going to have to stay pretty high level. </w:t>
+      </w:r>
+    </w:p>
+    <w:p>
+      <w:r>
+        <w:t>In fact, there are things in this talk that I have no direct hands on experience with. We’re going to talk about OAuth in a bit but I’ve never personally written any OAuth code.</w:t>
+      </w:r>
+    </w:p>
+    <w:p>
+      <w:r>
+        <w:t xml:space="preserve">However, I </w:t>
+      </w:r>
+      <w:r>
+        <w:rPr>
+          <w:i/>
+          <w:iCs/>
+        </w:rPr>
+        <w:t xml:space="preserve">have </w:t>
+      </w:r>
+      <w:r>
+        <w:t>done a lot of research about OAuth and how it compares to the other options, and that’s what I’m offering to you today.</w:t>
+      </w:r>
+    </w:p>
+    <w:p>
+      <w:pPr>
+        <w:rPr>
+          <w:b/>
+        </w:rPr>
+      </w:pPr>
+      <w:r>
+        <w:rPr>
+          <w:b/>
+        </w:rPr>
+        <w:t>Click for “</w:t>
+      </w:r>
+      <w:r>
+        <w:rPr>
+          <w:b/>
+        </w:rPr>
+        <w:t>pick your path</w:t>
+      </w:r>
+      <w:r>
+        <w:rPr>
+          <w:b/>
+        </w:rPr>
+        <w:t>”</w:t>
+      </w:r>
+    </w:p>
+    <w:p>
+      <w:r>
+        <w:t>This talk is a summary of hours and hours of research, distilled into the most digestible format I could create. I want to help you narrow the universe of possibilities to the one or two technologies that are most suitable for your use case, but you’ll have to look elsewhere for a more in-depth Hello World tutorial on whatever you pick.</w:t>
+      </w:r>
+    </w:p>
+    <w:p>
+      <w:pPr>
+        <w:rPr>
+          <w:b/>
+        </w:rPr>
+      </w:pPr>
+      <w:r>
+        <w:rPr>
+          <w:b/>
+        </w:rPr>
+        <w:t>Click for “</w:t>
+      </w:r>
+      <w:r>
+        <w:rPr>
+          <w:b/>
+        </w:rPr>
+        <w:t xml:space="preserve">Identity, </w:t>
+      </w:r>
+      <w:r>
+        <w:rPr>
+          <w:b/>
+        </w:rPr>
+        <w:t xml:space="preserve">Authentication </w:t>
+      </w:r>
+      <w:r>
+        <w:rPr>
+          <w:b/>
+        </w:rPr>
+        <w:t>and</w:t>
+      </w:r>
+      <w:r>
+        <w:rPr>
+          <w:b/>
+        </w:rPr>
+        <w:t xml:space="preserve"> Authorization</w:t>
+      </w:r>
+      <w:r>
+        <w:rPr>
+          <w:b/>
+        </w:rPr>
+        <w:t>”</w:t>
+      </w:r>
+    </w:p>
+    <w:p>
+      <w:r>
+        <w:t xml:space="preserve">The subtitle of this talk is “A practical guide to API authentication” but we’re actually going to talk about </w:t>
+      </w:r>
+      <w:r>
+        <w:t xml:space="preserve">three </w:t>
+      </w:r>
+      <w:r>
+        <w:t>different concepts:</w:t>
+      </w:r>
+      <w:r>
+        <w:t xml:space="preserve"> “identity”,</w:t>
+      </w:r>
+      <w:r>
+        <w:t xml:space="preserve"> “authentication”</w:t>
+      </w:r>
+      <w:r>
+        <w:t>,</w:t>
+      </w:r>
+      <w:r>
+        <w:t xml:space="preserve"> and “authorization”. </w:t>
+      </w:r>
+      <w:r>
+        <w:t>They are all related</w:t>
+      </w:r>
+      <w:r>
+        <w:t xml:space="preserve"> but they r</w:t>
+      </w:r>
+      <w:r>
+        <w:t>eally are separate things and you need to differentiate them when making security decisions.</w:t>
+      </w:r>
+    </w:p>
+    <w:p>
+      <w:r>
+        <w:rPr>
+          <w:u w:val="single"/>
+        </w:rPr>
+        <w:t>Identity</w:t>
+      </w:r>
+      <w:r>
+        <w:t xml:space="preserve"> </w:t>
+      </w:r>
+      <w:r>
+        <w:t xml:space="preserve">is </w:t>
+      </w:r>
+      <w:r>
+        <w:t>your app’s concept of a user</w:t>
+      </w:r>
+      <w:r>
+        <w:t>. If the request says “</w:t>
       </w:r>
       <w:proofErr w:type="spellStart"/>
       <w:r>
-        <w:t>Auth</w:t>
+        <w:t>yo</w:t>
       </w:r>
       <w:proofErr w:type="spellEnd"/>
       <w:r>
-        <w:t xml:space="preserve"> to </w:t>
-      </w:r>
-      <w:r>
-        <w:t>OpenID Connect</w:t>
-      </w:r>
-      <w:r>
-        <w:t>.</w:t>
-      </w:r>
-    </w:p>
-    <w:p>
-      <w:pPr>
-        <w:pStyle w:val="ListParagraph"/>
-      </w:pPr>
-    </w:p>
-    <w:p>
-      <w:pPr>
-        <w:pStyle w:val="ListParagraph"/>
-        <w:numPr>
-          <w:ilvl w:val="0"/>
-          <w:numId w:val="21"/>
-        </w:numPr>
-      </w:pPr>
-      <w:r>
-        <w:t xml:space="preserve">Finally, </w:t>
-      </w:r>
-      <w:r>
-        <w:t>we’ll wrap up with some suggestions for selecting a technology to match your use case.</w:t>
-      </w:r>
-    </w:p>
-    <w:p>
-      <w:r>
-        <w:t>The majority of this talk is about concepts and principles and is platform agnostic. As we go through the different options I will talk briefly about implementation details on the IIS/.NET platform, but you should be able to get a lot out of this session even if you don’t use .NET.</w:t>
-      </w:r>
-    </w:p>
-    <w:p>
-      <w:pPr>
-        <w:rPr>
-          <w:b/>
-        </w:rPr>
-      </w:pPr>
-      <w:r>
-        <w:rPr>
-          <w:b/>
-        </w:rPr>
-        <w:t>Click for “not advanced”</w:t>
-      </w:r>
-    </w:p>
-    <w:p>
-      <w:r>
-        <w:t>Also, I want to be clear about what this session is NOT.</w:t>
-      </w:r>
-    </w:p>
-    <w:p>
-      <w:r>
-        <w:t xml:space="preserve">First, it’s </w:t>
-      </w:r>
-      <w:r>
-        <w:t>not an advanced security session. If you already know the difference between OAuth 1 and 2</w:t>
-      </w:r>
-      <w:r>
-        <w:t xml:space="preserve"> and which authentication options require SSL and which don’t, </w:t>
-      </w:r>
-      <w:r>
-        <w:t xml:space="preserve">or if you already know how to sign a request using HMAC, </w:t>
-      </w:r>
-      <w:r>
-        <w:t>then you’re probably in the wrong place. My intended audience is people who DON’T know those things, or even that those are the things they need to know about in the first place.</w:t>
-      </w:r>
-    </w:p>
-    <w:p>
-      <w:pPr>
-        <w:rPr>
-          <w:b/>
-        </w:rPr>
-      </w:pPr>
-      <w:r>
-        <w:rPr>
-          <w:b/>
-        </w:rPr>
-        <w:t>Click for “not getting started”</w:t>
-      </w:r>
-    </w:p>
-    <w:p>
-      <w:r>
-        <w:t xml:space="preserve">Second, this </w:t>
-      </w:r>
-      <w:r>
-        <w:t>is</w:t>
-      </w:r>
-      <w:r>
-        <w:t xml:space="preserve"> not a “getting started with </w:t>
-      </w:r>
-      <w:r>
-        <w:t>foo</w:t>
-      </w:r>
-      <w:r>
-        <w:t xml:space="preserve">” </w:t>
-      </w:r>
-      <w:r>
-        <w:t>style talk</w:t>
+        <w:t>, this is Alice, give me data on Foo #42”, the identity associated with the request is “Alice”.</w:t>
+      </w:r>
+    </w:p>
+    <w:p>
+      <w:r>
+        <w:rPr>
+          <w:u w:val="single"/>
+        </w:rPr>
+        <w:t>Authentication</w:t>
+      </w:r>
+      <w:r>
+        <w:t xml:space="preserve"> is the process through which we </w:t>
+      </w:r>
+      <w:r>
+        <w:t xml:space="preserve">securely associate an identity with a request </w:t>
+      </w:r>
+      <w:r>
+        <w:t xml:space="preserve">and determine if the user is present </w:t>
+      </w:r>
+      <w:r>
+        <w:t xml:space="preserve">on the connection </w:t>
+      </w:r>
+      <w:r>
+        <w:t>or not</w:t>
       </w:r>
       <w:r>
         <w:t xml:space="preserve">. </w:t>
       </w:r>
       <w:r>
-        <w:t xml:space="preserve">I’m going to briefly touch on some implementation details, but in order to cover everything I want to cover I’m going to have to stay pretty high level. </w:t>
-      </w:r>
-    </w:p>
-    <w:p>
-      <w:r>
-        <w:t>When you leave here I want you to be able to choose an appropriate authentication strategy for your needs, but you’ll need to look elsewhere for the Hello World tutorial.</w:t>
-      </w:r>
-    </w:p>
-    <w:p>
-      <w:pPr>
-        <w:rPr>
-          <w:b/>
-        </w:rPr>
-      </w:pPr>
-      <w:r>
-        <w:rPr>
-          <w:b/>
-        </w:rPr>
-        <w:t>Click for “</w:t>
-      </w:r>
-      <w:r>
-        <w:rPr>
-          <w:b/>
-        </w:rPr>
-        <w:t xml:space="preserve">Identity, </w:t>
-      </w:r>
-      <w:r>
-        <w:rPr>
-          <w:b/>
-        </w:rPr>
-        <w:t xml:space="preserve">Authentication </w:t>
-      </w:r>
-      <w:r>
-        <w:rPr>
-          <w:b/>
-        </w:rPr>
-        <w:t>and</w:t>
-      </w:r>
-      <w:r>
-        <w:rPr>
-          <w:b/>
-        </w:rPr>
-        <w:t xml:space="preserve"> Authorization</w:t>
-      </w:r>
-      <w:r>
-        <w:rPr>
-          <w:b/>
-        </w:rPr>
-        <w:t>”</w:t>
-      </w:r>
-    </w:p>
-    <w:p>
-      <w:r>
-        <w:t xml:space="preserve">The subtitle of this talk is “A practical guide to API authentication” but we’re actually going to talk about </w:t>
-      </w:r>
-      <w:r>
-        <w:t xml:space="preserve">three </w:t>
-      </w:r>
-      <w:r>
-        <w:t>different concepts:</w:t>
-      </w:r>
-      <w:r>
-        <w:t xml:space="preserve"> “identity”,</w:t>
-      </w:r>
-      <w:r>
-        <w:t xml:space="preserve"> “authentication”</w:t>
-      </w:r>
-      <w:r>
-        <w:t>,</w:t>
-      </w:r>
-      <w:r>
-        <w:t xml:space="preserve"> and “authorization”. </w:t>
-      </w:r>
-      <w:r>
-        <w:t>They are all related</w:t>
-      </w:r>
-      <w:r>
-        <w:t xml:space="preserve"> but they r</w:t>
-      </w:r>
-      <w:r>
-        <w:t>eally are separate things and you need to differentiate them when making security decisions.</w:t>
+        <w:t>A</w:t>
+      </w:r>
+      <w:r>
+        <w:t xml:space="preserve">uthentication is </w:t>
+      </w:r>
+      <w:r>
+        <w:t xml:space="preserve">how </w:t>
+      </w:r>
+      <w:r>
+        <w:t xml:space="preserve">we </w:t>
+      </w:r>
+      <w:r>
+        <w:t>determine if it really is Alice making the request, someone working on her behalf, or someone trying to impersonate her.</w:t>
       </w:r>
     </w:p>
     <w:p>
@@ -680,157 +774,88 @@
         <w:rPr>
           <w:u w:val="single"/>
         </w:rPr>
-        <w:t>Identity</w:t>
-      </w:r>
+        <w:lastRenderedPageBreak/>
+        <w:t>Authorization</w:t>
+      </w:r>
+      <w:r>
+        <w:t xml:space="preserve"> is the process through which we validate PERMISSION to perform the request. </w:t>
+      </w:r>
+    </w:p>
+    <w:p>
+      <w:r>
+        <w:t xml:space="preserve">Just because a request is authenticated doesn’t mean </w:t>
+      </w:r>
+      <w:proofErr w:type="gramStart"/>
+      <w:r>
+        <w:t>its</w:t>
+      </w:r>
+      <w:proofErr w:type="gramEnd"/>
+      <w:r>
+        <w:t xml:space="preserve"> authorized, and just because a request is authorized doesn’t mean its authenticated. We’ll talk about that in a minute.</w:t>
+      </w:r>
+    </w:p>
+    <w:p>
+      <w:pPr>
+        <w:rPr>
+          <w:b/>
+        </w:rPr>
+      </w:pPr>
       <w:r>
         <w:t xml:space="preserve"> </w:t>
       </w:r>
-      <w:r>
-        <w:t xml:space="preserve">is </w:t>
-      </w:r>
-      <w:r>
-        <w:t>your app’s concept of a user</w:t>
-      </w:r>
-      <w:r>
-        <w:t>. If the request says “</w:t>
-      </w:r>
-      <w:proofErr w:type="spellStart"/>
-      <w:r>
-        <w:t>yo</w:t>
-      </w:r>
-      <w:proofErr w:type="spellEnd"/>
-      <w:r>
-        <w:t>, this is Alice, give me data on Foo #42”, the identity associated with the request is “Alice”.</w:t>
-      </w:r>
-    </w:p>
-    <w:p>
-      <w:r>
-        <w:rPr>
-          <w:u w:val="single"/>
-        </w:rPr>
-        <w:t>Authentication</w:t>
-      </w:r>
-      <w:r>
-        <w:t xml:space="preserve"> is the process through which we </w:t>
-      </w:r>
-      <w:r>
-        <w:t xml:space="preserve">securely associate an identity with a request </w:t>
-      </w:r>
-      <w:r>
-        <w:t xml:space="preserve">and determine if the user is present </w:t>
-      </w:r>
-      <w:r>
-        <w:t xml:space="preserve">on the connection </w:t>
-      </w:r>
-      <w:r>
-        <w:t>or not</w:t>
-      </w:r>
-      <w:r>
-        <w:t xml:space="preserve">. </w:t>
-      </w:r>
-      <w:r>
-        <w:t>A</w:t>
-      </w:r>
-      <w:r>
-        <w:t xml:space="preserve">uthentication is </w:t>
-      </w:r>
-      <w:r>
-        <w:t xml:space="preserve">how </w:t>
-      </w:r>
-      <w:r>
-        <w:t xml:space="preserve">we </w:t>
-      </w:r>
-      <w:r>
-        <w:t>determine if it really is Alice making the request, someone working on her behalf, or someone trying to impersonate her.</w:t>
-      </w:r>
-    </w:p>
-    <w:p>
-      <w:r>
-        <w:rPr>
-          <w:u w:val="single"/>
-        </w:rPr>
-        <w:t>Authorization</w:t>
-      </w:r>
-      <w:r>
-        <w:t xml:space="preserve"> is the process through which we validate PERMISSION to perform the request. </w:t>
-      </w:r>
-    </w:p>
-    <w:p>
-      <w:r>
-        <w:t xml:space="preserve">Just because a request is authenticated doesn’t mean </w:t>
-      </w:r>
       <w:proofErr w:type="gramStart"/>
       <w:r>
-        <w:t>its</w:t>
+        <w:rPr>
+          <w:b/>
+        </w:rPr>
+        <w:t>click</w:t>
       </w:r>
       <w:proofErr w:type="gramEnd"/>
-      <w:r>
-        <w:t xml:space="preserve"> authorized, and just because a request is authorized doesn’t mean its authenticated. We’ll talk about that in a minute.</w:t>
-      </w:r>
-    </w:p>
-    <w:p>
-      <w:pPr>
-        <w:rPr>
-          <w:b/>
-        </w:rPr>
-      </w:pPr>
-      <w:r>
-        <w:lastRenderedPageBreak/>
+    </w:p>
+    <w:p>
+      <w:r>
+        <w:t>Not all APIs care about all of these things. For instance, Google maps requires an API key to make requests. That key is how they establish IDENTITY, primarily for rate limiting, but they really don’t care about authorization. You don’t need any specific permission to access one address over another.</w:t>
+      </w:r>
+    </w:p>
+    <w:p>
+      <w:r>
+        <w:t xml:space="preserve">On the other hand, Twitter’s API cares about all three. It needs to know which IDENTITY is posting a tweet, it needs to AUTHENTICATE the validity of that identity, and it needs to AUTHORIZE </w:t>
+      </w:r>
+      <w:r>
+        <w:t xml:space="preserve">the client </w:t>
+      </w:r>
+      <w:r>
+        <w:t xml:space="preserve">to tweet on behalf of </w:t>
+      </w:r>
+      <w:r>
+        <w:t>that identity.</w:t>
+      </w:r>
+    </w:p>
+    <w:p>
+      <w:r>
+        <w:t xml:space="preserve">The point is that before you can pick an authentication strategy, you need to understand what problems it needs to solve and which ones it doesn’t. </w:t>
+      </w:r>
+    </w:p>
+    <w:p>
+      <w:r>
+        <w:t>Lastly, no matter how you authenticate your API calls, your app will still be responsible for some amount of access control. At the end of the day, your custom business rules are the only thing that can know for sure if Alice is allowed to view data for Foo #42.</w:t>
+      </w:r>
+    </w:p>
+    <w:p>
+      <w:pPr>
+        <w:rPr>
+          <w:b/>
+        </w:rPr>
+      </w:pPr>
+      <w:r>
+        <w:rPr>
+          <w:b/>
+        </w:rPr>
+        <w:t>Click for OAuth image</w:t>
+      </w:r>
+      <w:r>
         <w:t xml:space="preserve"> </w:t>
       </w:r>
-      <w:proofErr w:type="gramStart"/>
-      <w:r>
-        <w:rPr>
-          <w:b/>
-        </w:rPr>
-        <w:t>click</w:t>
-      </w:r>
-      <w:proofErr w:type="gramEnd"/>
-    </w:p>
-    <w:p>
-      <w:r>
-        <w:t>Not all APIs care about all of these things. For instance, Google maps requires an API key to make requests. That key is how they establish IDENTITY, primarily for rate limiting, but they really don’t care about authorization. You don’t need any specific permission to access one address over another.</w:t>
-      </w:r>
-    </w:p>
-    <w:p>
-      <w:r>
-        <w:t xml:space="preserve">On the other hand, Twitter’s API cares about all three. It needs to know which IDENTITY is posting a tweet, it needs to AUTHENTICATE the validity of that identity, and it needs to AUTHORIZE </w:t>
-      </w:r>
-      <w:r>
-        <w:t xml:space="preserve">the client </w:t>
-      </w:r>
-      <w:r>
-        <w:t xml:space="preserve">to tweet on behalf of </w:t>
-      </w:r>
-      <w:r>
-        <w:t>that identity.</w:t>
-      </w:r>
-    </w:p>
-    <w:p>
-      <w:r>
-        <w:t xml:space="preserve">The point is that before you can pick an authentication strategy, you need to understand what problems it needs to solve and which ones it doesn’t. </w:t>
-      </w:r>
-    </w:p>
-    <w:p>
-      <w:r>
-        <w:t>Lastly, no matter how you authenticate your API calls, your app will still be responsible for some amount of access control. At the end of the day, your custom business rules are the only thing that can know for sure if Alice is allowed to view data for Foo #42.</w:t>
-      </w:r>
-    </w:p>
-    <w:p>
-      <w:pPr>
-        <w:rPr>
-          <w:b/>
-        </w:rPr>
-      </w:pPr>
-      <w:r>
-        <w:rPr>
-          <w:b/>
-        </w:rPr>
-        <w:t>Click for OAuth image</w:t>
-      </w:r>
-      <w:r>
-        <w:t xml:space="preserve"> </w:t>
-      </w:r>
     </w:p>
     <w:p>
       <w:r>
@@ -840,15 +865,7 @@
         <w:t>I wish it was as simple as saying "</w:t>
       </w:r>
       <w:r>
-        <w:t>step 1</w:t>
-      </w:r>
-      <w:proofErr w:type="gramStart"/>
-      <w:r>
-        <w:t xml:space="preserve">. </w:t>
-      </w:r>
-      <w:proofErr w:type="gramEnd"/>
-      <w:r>
-        <w:t>Use OAuth. There is no step 2</w:t>
+        <w:t>step 1. Use OAuth. There is no step 2</w:t>
       </w:r>
       <w:r>
         <w:t xml:space="preserve">”. </w:t>
@@ -1579,7 +1596,27 @@
     </w:p>
     <w:p>
       <w:r>
-        <w:t>Here is the list of things we’re going to talk about today. Some of these I’ll touch on briefly, others I’ll cover in more detail, but when you leave here today I want you to be choose the best one for you.</w:t>
+        <w:lastRenderedPageBreak/>
+        <w:t xml:space="preserve">Some of these things are implemented at the web server, some of them use heavy frameworks, </w:t>
+      </w:r>
+      <w:proofErr w:type="gramStart"/>
+      <w:r>
+        <w:t>some</w:t>
+      </w:r>
+      <w:proofErr w:type="gramEnd"/>
+      <w:r>
+        <w:t xml:space="preserve"> of them require custom code. Some of these are very </w:t>
+      </w:r>
+      <w:proofErr w:type="spellStart"/>
+      <w:r>
+        <w:t>enterprisey</w:t>
+      </w:r>
+      <w:proofErr w:type="spellEnd"/>
+      <w:r>
+        <w:t>, others are less so. Some of these I’ll cover in more detail than others, but when you leave here today I want you to understand how each of these things relates to the others and have a sense of how eas</w:t>
+      </w:r>
+      <w:r>
+        <w:t xml:space="preserve">ily you could implement them. </w:t>
       </w:r>
     </w:p>
     <w:p>
@@ -1594,6 +1631,48 @@
         </w:rPr>
         <w:t>Click for “</w:t>
       </w:r>
+      <w:r>
+        <w:rPr>
+          <w:b/>
+        </w:rPr>
+        <w:t>Secure Connection Terminology</w:t>
+      </w:r>
+      <w:r>
+        <w:rPr>
+          <w:b/>
+        </w:rPr>
+        <w:t>”</w:t>
+      </w:r>
+    </w:p>
+    <w:p>
+      <w:r>
+        <w:t>Quick sidebar: if you’ve been working on the web for more than a few years, you’re probably familiar with the concept of a “secure connection”. This is where you get the little lock icon in your browser that tells you that the server is who it claims to be and that your connection hasn’t been tampered with.</w:t>
+      </w:r>
+    </w:p>
+    <w:p>
+      <w:r>
+        <w:t>You might also think that HTTPS means SSL. Thanks to the recent POODLE vulnerability, SSL is broken. TLS is the new hotness. You should not be relying on SSL to secure your API endpoints.</w:t>
+      </w:r>
+    </w:p>
+    <w:p>
+      <w:r>
+        <w:t>However, old habits die hard. I’ve been working on the web for 20 years, so if you hear me say SSL I mean TLS. And if I say TLS, what I really mean is “secure http connection between client and server”.</w:t>
+      </w:r>
+    </w:p>
+    <w:p>
+      <w:pPr>
+        <w:rPr>
+          <w:b/>
+        </w:rPr>
+      </w:pPr>
+      <w:bookmarkStart w:id="0" w:name="_GoBack"/>
+      <w:bookmarkEnd w:id="0"/>
+      <w:r>
+        <w:rPr>
+          <w:b/>
+        </w:rPr>
+        <w:t>Click for “</w:t>
+      </w:r>
       <w:proofErr w:type="spellStart"/>
       <w:r>
         <w:rPr>
@@ -1611,7 +1690,6 @@
     </w:p>
     <w:p>
       <w:r>
-        <w:lastRenderedPageBreak/>
         <w:t xml:space="preserve">The simplest way to secure your API is to use the authentication features built directly into your web server platform. There are 3 such technologies supported by all major web servers and using them generally requires very little custom code. If you’re looking for a standards-based, easy-to-use solution, start with these. </w:t>
       </w:r>
     </w:p>
@@ -1764,6 +1842,7 @@
     </w:p>
     <w:p>
       <w:r>
+        <w:lastRenderedPageBreak/>
         <w:t xml:space="preserve">These drawbacks mean that client </w:t>
       </w:r>
       <w:r>
@@ -1905,7 +1984,6 @@
         <w:rPr>
           <w:b/>
         </w:rPr>
-        <w:lastRenderedPageBreak/>
         <w:t xml:space="preserve">Click for “setting up basic </w:t>
       </w:r>
       <w:proofErr w:type="spellStart"/>
@@ -2126,7 +2204,11 @@
       </w:r>
       <w:proofErr w:type="gramEnd"/>
       <w:r>
-        <w:t xml:space="preserve"> app you use was passing your password with every call. Not only are you trusting each app with the keys to your kingdom, but if you wanted to disconnect any one app you’d have to change your password and then go around to every other app and re-authenticate them.</w:t>
+        <w:t xml:space="preserve"> app you use was passing your password with every call. Not only are you trusting each app with the keys to your </w:t>
+      </w:r>
+      <w:r>
+        <w:lastRenderedPageBreak/>
+        <w:t>kingdom, but if you wanted to disconnect any one app you’d have to change your password and then go around to every other app and re-authenticate them.</w:t>
       </w:r>
       <w:r>
         <w:br/>
@@ -2275,11 +2357,7 @@
         <w:t>SSL</w:t>
       </w:r>
       <w:r>
-        <w:t xml:space="preserve">, or if there’s a flaw in </w:t>
-      </w:r>
-      <w:r>
-        <w:lastRenderedPageBreak/>
-        <w:t xml:space="preserve">your platform’s SSL implementation, you end up exposing </w:t>
+        <w:t xml:space="preserve">, or if there’s a flaw in your platform’s SSL implementation, you end up exposing </w:t>
       </w:r>
       <w:r>
         <w:t>actual user passwords, which is generally considered a Bad Thing.</w:t>
@@ -2526,7 +2604,11 @@
         <w:t xml:space="preserve">, and a second to make the actual request. </w:t>
       </w:r>
       <w:r>
-        <w:t xml:space="preserve">It needs the nonce to defend against replay attacks, which is something that SSL would normally do. These extra requests increase </w:t>
+        <w:t xml:space="preserve">It needs the nonce to </w:t>
+      </w:r>
+      <w:r>
+        <w:lastRenderedPageBreak/>
+        <w:t xml:space="preserve">defend against replay attacks, which is something that SSL would normally do. These extra requests increase </w:t>
       </w:r>
       <w:r>
         <w:t>overhead and latency.</w:t>
@@ -2635,7 +2717,6 @@
     </w:p>
     <w:p>
       <w:r>
-        <w:lastRenderedPageBreak/>
         <w:t>A</w:t>
       </w:r>
       <w:r>
@@ -2777,6 +2858,7 @@
     </w:p>
     <w:p>
       <w:r>
+        <w:lastRenderedPageBreak/>
         <w:t>Lastly, API Keys can be implemented on any platform against any membership data source. The trade-off is that you don’t get anything “for free”</w:t>
       </w:r>
       <w:r>
@@ -2963,11 +3045,7 @@
       </w:r>
       <w:proofErr w:type="spellEnd"/>
       <w:r>
-        <w:t xml:space="preserve"> is going to get </w:t>
-      </w:r>
-      <w:r>
-        <w:lastRenderedPageBreak/>
-        <w:t>captured in web server log files, automated error reports, etc. You wouldn’t normally want plain-text passwords to be stored in unencrypted log files, so you probably don’t want API Keys there either.</w:t>
+        <w:t xml:space="preserve"> is going to get captured in web server log files, automated error reports, etc. You wouldn’t normally want plain-text passwords to be stored in unencrypted log files, so you probably don’t want API Keys there either.</w:t>
       </w:r>
       <w:r>
         <w:t xml:space="preserve"> In addition, if you pass the API key in a URL then you make it possible for someone to copy/paste the URL and inadvertently share the API Key.</w:t>
@@ -3060,6 +3138,7 @@
     </w:p>
     <w:p>
       <w:r>
+        <w:lastRenderedPageBreak/>
         <w:t xml:space="preserve">If you do end up salting and hashing your API Keys, however, it will mean you can no longer show users a list of their API Keys. That’s kind of the whole point; you want your system to be able to </w:t>
       </w:r>
       <w:r>
@@ -3161,7 +3240,6 @@
     </w:p>
     <w:p>
       <w:r>
-        <w:lastRenderedPageBreak/>
         <w:t xml:space="preserve">Because of those issues, </w:t>
       </w:r>
       <w:r>
@@ -3367,6 +3445,7 @@
         </w:numPr>
       </w:pPr>
       <w:r>
+        <w:lastRenderedPageBreak/>
         <w:t xml:space="preserve">The client sends the original message to the server, </w:t>
       </w:r>
       <w:r>
@@ -3462,11 +3541,7 @@
         <w:t>An attacker can’t capture one MAC value and use it to authorize a different request – each combination of request data has a unique MAC.</w:t>
       </w:r>
       <w:r>
-        <w:t xml:space="preserve"> If you’re passing API Keys over the wire with each request, then your attack window is every single request. If a single request is captured, </w:t>
-      </w:r>
-      <w:r>
-        <w:lastRenderedPageBreak/>
-        <w:t>the attacker can extract the API Key and use it at will. With HMAC, if a request is captured, all the attacker can do is replay that same exact request. If they try to change any of the request data, the MAC won’t validate and the malicious request will be rejected.</w:t>
+        <w:t xml:space="preserve"> If you’re passing API Keys over the wire with each request, then your attack window is every single request. If a single request is captured, the attacker can extract the API Key and use it at will. With HMAC, if a request is captured, all the attacker can do is replay that same exact request. If they try to change any of the request data, the MAC won’t validate and the malicious request will be rejected.</w:t>
       </w:r>
     </w:p>
     <w:p>
@@ -3635,6 +3710,7 @@
         </w:numPr>
       </w:pPr>
       <w:r>
+        <w:lastRenderedPageBreak/>
         <w:t>The signature created with the user’s secret value</w:t>
       </w:r>
     </w:p>
@@ -3709,61 +3785,253 @@
         <w:t xml:space="preserve">, since </w:t>
       </w:r>
       <w:r>
-        <w:t xml:space="preserve">it’s something that both the </w:t>
-      </w:r>
+        <w:t>it’s something that both the client and server already know</w:t>
+      </w:r>
+      <w:r>
+        <w:t>, right? Not really, and it’s for the same reason that we don’t recommend Digest Auth.</w:t>
+      </w:r>
+    </w:p>
+    <w:p>
+      <w:r>
+        <w:t>If you</w:t>
+      </w:r>
+      <w:r>
+        <w:t>r server is</w:t>
+      </w:r>
+      <w:r>
+        <w:t xml:space="preserve"> correctly storing passwords, then you’re not really storing the password at all. You’re storing the result of pushing a password, plus a salt, through some sort of one-way crypto algorithm. </w:t>
+      </w:r>
+      <w:r>
+        <w:t>Y</w:t>
+      </w:r>
+      <w:r>
+        <w:t xml:space="preserve">our application </w:t>
+      </w:r>
+      <w:r>
+        <w:t xml:space="preserve">doesn’t actually know, and </w:t>
+      </w:r>
+      <w:r>
+        <w:t>can’t obtain</w:t>
+      </w:r>
+      <w:r>
+        <w:t>,</w:t>
+      </w:r>
+      <w:r>
+        <w:t xml:space="preserve"> the </w:t>
+      </w:r>
+      <w:r>
+        <w:t xml:space="preserve">real </w:t>
+      </w:r>
+      <w:r>
+        <w:t>password</w:t>
+      </w:r>
+      <w:r>
+        <w:t>. It just knows the encrypted version of it. The client</w:t>
+      </w:r>
+      <w:r>
+        <w:t xml:space="preserve"> or user</w:t>
+      </w:r>
+      <w:r>
+        <w:t xml:space="preserve"> knows the actual password but not the salted, encrypted version</w:t>
+      </w:r>
+      <w:r>
+        <w:t>. In order to sign and verify requests, the client and server have to know the same exact value.</w:t>
+      </w:r>
+    </w:p>
+    <w:p>
+      <w:pPr>
+        <w:rPr>
+          <w:b/>
+        </w:rPr>
+      </w:pPr>
+      <w:r>
+        <w:rPr>
+          <w:b/>
+        </w:rPr>
+        <w:t>Click for “</w:t>
+      </w:r>
+      <w:r>
+        <w:rPr>
+          <w:b/>
+        </w:rPr>
+        <w:t>What to use</w:t>
+      </w:r>
+      <w:r>
+        <w:rPr>
+          <w:b/>
+        </w:rPr>
+        <w:t>”</w:t>
+      </w:r>
+    </w:p>
+    <w:p>
+      <w:r>
+        <w:t>This means that whatever value you choose to use as the secret, it must be stored in plain text or using reversible encryption. The whole point of secure password storage is to make it impossible to reverse engineer the plain text password from the encrypted value, so passwords are obviously a poor choice for the private key.</w:t>
+      </w:r>
+    </w:p>
+    <w:p>
+      <w:r>
+        <w:t xml:space="preserve">A popular approach is to issue API Keys as a </w:t>
+      </w:r>
+      <w:r>
+        <w:rPr>
+          <w:b/>
+        </w:rPr>
+        <w:t>pair</w:t>
+      </w:r>
+      <w:r>
+        <w:t xml:space="preserve"> of values: a public API </w:t>
+      </w:r>
+      <w:proofErr w:type="gramStart"/>
+      <w:r>
+        <w:t>key, that is transmitted over the wire with each request,</w:t>
+      </w:r>
+      <w:proofErr w:type="gramEnd"/>
+      <w:r>
+        <w:t xml:space="preserve"> and a private key that is only known by the client and server. </w:t>
+      </w:r>
+    </w:p>
+    <w:p>
+      <w:r>
+        <w:t xml:space="preserve">This isn’t without drawbacks, of course. </w:t>
+      </w:r>
+      <w:r>
+        <w:t xml:space="preserve">Storing </w:t>
+      </w:r>
+      <w:r>
+        <w:t xml:space="preserve">the secret keys </w:t>
+      </w:r>
+      <w:r>
+        <w:t xml:space="preserve">in </w:t>
+      </w:r>
+      <w:r>
+        <w:t>plain text or in</w:t>
+      </w:r>
+      <w:r>
+        <w:t xml:space="preserve"> </w:t>
+      </w:r>
+      <w:r>
+        <w:t xml:space="preserve">a </w:t>
+      </w:r>
+      <w:r>
+        <w:t xml:space="preserve">reversible manner means that </w:t>
+      </w:r>
+      <w:r>
+        <w:t>any attacker that compromises the database</w:t>
+      </w:r>
+      <w:r>
+        <w:t xml:space="preserve"> </w:t>
+      </w:r>
+      <w:r>
+        <w:t>can begin to impersonate users.</w:t>
+      </w:r>
+    </w:p>
+    <w:p>
+      <w:r>
+        <w:t xml:space="preserve">If your API isn’t that sensitive, then </w:t>
+      </w:r>
+      <w:r>
+        <w:t>this might be a risk you’re willing to take. After all, accessing the plain text secret keys is not the same as accessing plain text passwords. If you’re concerned about this, however, then you will probably want to implement an expiration policy for the secret keys. That way, even if the database is compromised and you’re unaware, there would be a limited window of time during which the compromised keys would be usable.</w:t>
+      </w:r>
+    </w:p>
+    <w:p>
+      <w:pPr>
+        <w:rPr>
+          <w:b/>
+        </w:rPr>
+      </w:pPr>
+      <w:r>
+        <w:rPr>
+          <w:b/>
+        </w:rPr>
+        <w:t>Click for “</w:t>
+      </w:r>
+      <w:r>
+        <w:rPr>
+          <w:b/>
+        </w:rPr>
+        <w:t>HMAC for server clients</w:t>
+      </w:r>
+      <w:r>
+        <w:rPr>
+          <w:b/>
+        </w:rPr>
+        <w:t>”</w:t>
+      </w:r>
+    </w:p>
+    <w:p>
+      <w:r>
+        <w:t xml:space="preserve">There’s one other detail of an HMAC implementation that you need to think about, and that’s how the client and server come to both know the secret value </w:t>
+      </w:r>
+      <w:r>
+        <w:t>in the first place.</w:t>
+      </w:r>
+      <w:r>
+        <w:t xml:space="preserve"> </w:t>
+      </w:r>
+    </w:p>
+    <w:p>
       <w:r>
         <w:lastRenderedPageBreak/>
-        <w:t>client and server already know</w:t>
-      </w:r>
-      <w:r>
-        <w:t>, right? Not really, and it’s for the same reason that we don’t recommend Digest Auth.</w:t>
-      </w:r>
-    </w:p>
-    <w:p>
-      <w:r>
-        <w:t>If you</w:t>
-      </w:r>
-      <w:r>
-        <w:t>r server is</w:t>
-      </w:r>
-      <w:r>
-        <w:t xml:space="preserve"> correctly storing passwords, then you’re not really storing the password at all. You’re storing the result of pushing a password, plus a salt, through some sort of one-way crypto algorithm. </w:t>
-      </w:r>
-      <w:r>
-        <w:t>Y</w:t>
-      </w:r>
-      <w:r>
-        <w:t xml:space="preserve">our application </w:t>
-      </w:r>
-      <w:r>
-        <w:t xml:space="preserve">doesn’t actually know, and </w:t>
-      </w:r>
-      <w:r>
-        <w:t>can’t obtain</w:t>
-      </w:r>
-      <w:r>
-        <w:t>,</w:t>
-      </w:r>
-      <w:r>
-        <w:t xml:space="preserve"> the </w:t>
-      </w:r>
-      <w:r>
-        <w:t xml:space="preserve">real </w:t>
-      </w:r>
-      <w:r>
-        <w:t>password</w:t>
-      </w:r>
-      <w:r>
-        <w:t>. It just knows the encrypted version of it. The client</w:t>
-      </w:r>
-      <w:r>
-        <w:t xml:space="preserve"> or user</w:t>
-      </w:r>
-      <w:r>
-        <w:t xml:space="preserve"> knows the actual password but not the salted, encrypted version</w:t>
-      </w:r>
-      <w:r>
-        <w:t>. In order to sign and verify requests, the client and server have to know the same exact value.</w:t>
+        <w:t xml:space="preserve">If you’re </w:t>
+      </w:r>
+      <w:r>
+        <w:t xml:space="preserve">writing a </w:t>
+      </w:r>
+      <w:r>
+        <w:t xml:space="preserve">server-based </w:t>
+      </w:r>
+      <w:r>
+        <w:t>client</w:t>
+      </w:r>
+      <w:r>
+        <w:t>s</w:t>
+      </w:r>
+      <w:r>
+        <w:t xml:space="preserve"> it’s easy.</w:t>
+      </w:r>
+      <w:r>
+        <w:t xml:space="preserve"> </w:t>
+      </w:r>
+      <w:r>
+        <w:t xml:space="preserve">Some person, likely a programmer, </w:t>
+      </w:r>
+      <w:r>
+        <w:t xml:space="preserve">obtains the API key </w:t>
+      </w:r>
+      <w:r>
+        <w:t xml:space="preserve">and secret value </w:t>
+      </w:r>
+      <w:r>
+        <w:t xml:space="preserve">using some secure mechanism, </w:t>
+      </w:r>
+      <w:r>
+        <w:t xml:space="preserve">such as logging into a secure website over SSL, </w:t>
+      </w:r>
+      <w:r>
+        <w:t xml:space="preserve">and then puts it into the source code or </w:t>
+      </w:r>
+      <w:proofErr w:type="spellStart"/>
+      <w:r>
+        <w:t>config</w:t>
+      </w:r>
+      <w:proofErr w:type="spellEnd"/>
+      <w:r>
+        <w:t xml:space="preserve"> file</w:t>
+      </w:r>
+      <w:r>
+        <w:t xml:space="preserve"> for the client</w:t>
+      </w:r>
+      <w:r>
+        <w:t xml:space="preserve">. </w:t>
+      </w:r>
+      <w:r>
+        <w:t>Once set, it doesn’t need to change</w:t>
+      </w:r>
+      <w:r>
+        <w:t>; that specific deployed instance of the client will only ever deal with that one pair of values.</w:t>
+      </w:r>
+      <w:r>
+        <w:t xml:space="preserve"> </w:t>
       </w:r>
     </w:p>
     <w:p>
@@ -3782,7 +4050,7 @@
         <w:rPr>
           <w:b/>
         </w:rPr>
-        <w:t>What to use</w:t>
+        <w:t>HMAC for JS clients</w:t>
       </w:r>
       <w:r>
         <w:rPr>
@@ -3793,204 +4061,9 @@
     </w:p>
     <w:p>
       <w:r>
-        <w:t>This means that whatever value you choose to use as the secret, it must be stored in plain text or using reversible encryption. The whole point of secure password storage is to make it impossible to reverse engineer the plain text password from the encrypted value, so passwords are obviously a poor choice for the private key.</w:t>
-      </w:r>
-    </w:p>
-    <w:p>
-      <w:r>
-        <w:t xml:space="preserve">A popular approach is to issue API Keys as a </w:t>
-      </w:r>
-      <w:r>
-        <w:rPr>
-          <w:b/>
-        </w:rPr>
-        <w:t>pair</w:t>
-      </w:r>
-      <w:r>
-        <w:t xml:space="preserve"> of values: a public API </w:t>
-      </w:r>
-      <w:proofErr w:type="gramStart"/>
-      <w:r>
-        <w:t>key, that is transmitted over the wire with each request,</w:t>
-      </w:r>
-      <w:proofErr w:type="gramEnd"/>
-      <w:r>
-        <w:t xml:space="preserve"> and a private key that is only known by the client and server. </w:t>
-      </w:r>
-    </w:p>
-    <w:p>
-      <w:r>
-        <w:t xml:space="preserve">This isn’t without drawbacks, of course. </w:t>
-      </w:r>
-      <w:r>
-        <w:t xml:space="preserve">Storing </w:t>
-      </w:r>
-      <w:r>
-        <w:t xml:space="preserve">the secret keys </w:t>
-      </w:r>
-      <w:r>
-        <w:t xml:space="preserve">in </w:t>
-      </w:r>
-      <w:r>
-        <w:t>plain text or in</w:t>
-      </w:r>
-      <w:r>
-        <w:t xml:space="preserve"> </w:t>
-      </w:r>
-      <w:r>
-        <w:t xml:space="preserve">a </w:t>
-      </w:r>
-      <w:r>
-        <w:t xml:space="preserve">reversible manner means that </w:t>
-      </w:r>
-      <w:r>
-        <w:t>any attacker that compromises the database</w:t>
-      </w:r>
-      <w:r>
-        <w:t xml:space="preserve"> </w:t>
-      </w:r>
-      <w:r>
-        <w:t>can begin to impersonate users.</w:t>
-      </w:r>
-    </w:p>
-    <w:p>
-      <w:r>
-        <w:t xml:space="preserve">If your API isn’t that sensitive, then </w:t>
-      </w:r>
-      <w:r>
-        <w:t>this might be a risk you’re willing to take. After all, accessing the plain text secret keys is not the same as accessing plain text passwords. If you’re concerned about this, however, then you will probably want to implement an expiration policy for the secret keys. That way, even if the database is compromised and you’re unaware, there would be a limited window of time during which the compromised keys would be usable.</w:t>
-      </w:r>
-    </w:p>
-    <w:p>
-      <w:pPr>
-        <w:rPr>
-          <w:b/>
-        </w:rPr>
-      </w:pPr>
-      <w:r>
-        <w:rPr>
-          <w:b/>
-        </w:rPr>
-        <w:t>Click for “</w:t>
-      </w:r>
-      <w:r>
-        <w:rPr>
-          <w:b/>
-        </w:rPr>
-        <w:t>HMAC for server clients</w:t>
-      </w:r>
-      <w:r>
-        <w:rPr>
-          <w:b/>
-        </w:rPr>
-        <w:t>”</w:t>
-      </w:r>
-    </w:p>
-    <w:p>
-      <w:r>
-        <w:t xml:space="preserve">There’s one other detail of an HMAC implementation that you need to think about, and that’s how the client and server come to both know the secret value </w:t>
-      </w:r>
-      <w:r>
-        <w:t>in the first place.</w:t>
-      </w:r>
-      <w:r>
-        <w:t xml:space="preserve"> </w:t>
-      </w:r>
-    </w:p>
-    <w:p>
-      <w:r>
         <w:t xml:space="preserve">If you’re </w:t>
       </w:r>
       <w:r>
-        <w:t xml:space="preserve">writing a </w:t>
-      </w:r>
-      <w:r>
-        <w:t xml:space="preserve">server-based </w:t>
-      </w:r>
-      <w:r>
-        <w:t>client</w:t>
-      </w:r>
-      <w:r>
-        <w:t>s</w:t>
-      </w:r>
-      <w:r>
-        <w:t xml:space="preserve"> it’s easy.</w:t>
-      </w:r>
-      <w:r>
-        <w:t xml:space="preserve"> </w:t>
-      </w:r>
-      <w:r>
-        <w:t xml:space="preserve">Some person, likely a programmer, </w:t>
-      </w:r>
-      <w:r>
-        <w:t xml:space="preserve">obtains the API key </w:t>
-      </w:r>
-      <w:r>
-        <w:t xml:space="preserve">and secret value </w:t>
-      </w:r>
-      <w:r>
-        <w:t xml:space="preserve">using some secure mechanism, </w:t>
-      </w:r>
-      <w:r>
-        <w:t xml:space="preserve">such as logging into a secure website over SSL, </w:t>
-      </w:r>
-      <w:r>
-        <w:t xml:space="preserve">and then puts it into the source code or </w:t>
-      </w:r>
-      <w:proofErr w:type="spellStart"/>
-      <w:r>
-        <w:t>config</w:t>
-      </w:r>
-      <w:proofErr w:type="spellEnd"/>
-      <w:r>
-        <w:t xml:space="preserve"> file</w:t>
-      </w:r>
-      <w:r>
-        <w:t xml:space="preserve"> for the client</w:t>
-      </w:r>
-      <w:r>
-        <w:t xml:space="preserve">. </w:t>
-      </w:r>
-      <w:r>
-        <w:t>Once set, it doesn’t need to change</w:t>
-      </w:r>
-      <w:r>
-        <w:t>; that specific deployed instance of the client will only ever deal with that one pair of values.</w:t>
-      </w:r>
-      <w:r>
-        <w:t xml:space="preserve"> </w:t>
-      </w:r>
-    </w:p>
-    <w:p>
-      <w:pPr>
-        <w:rPr>
-          <w:b/>
-        </w:rPr>
-      </w:pPr>
-      <w:r>
-        <w:rPr>
-          <w:b/>
-        </w:rPr>
-        <w:t>Click for “</w:t>
-      </w:r>
-      <w:r>
-        <w:rPr>
-          <w:b/>
-        </w:rPr>
-        <w:t>HMAC for JS clients</w:t>
-      </w:r>
-      <w:r>
-        <w:rPr>
-          <w:b/>
-        </w:rPr>
-        <w:t>”</w:t>
-      </w:r>
-    </w:p>
-    <w:p>
-      <w:r>
-        <w:t xml:space="preserve">If you’re </w:t>
-      </w:r>
-      <w:r>
         <w:t xml:space="preserve">writing a native </w:t>
       </w:r>
       <w:r>
@@ -4026,11 +4099,7 @@
     </w:p>
     <w:p>
       <w:r>
-        <w:t xml:space="preserve">The best way to do that is to return the key in response to a successful login, as you can see here. The browser or app collects the actual user password from the user and submits it as a POST over SSL. If the login is successful, the server returns a response that includes the key. The client then saves the key in </w:t>
-      </w:r>
-      <w:r>
-        <w:lastRenderedPageBreak/>
-        <w:t>memory or local storage of some kind. Now that the client has the key, subsequent requests can be made without SSL.</w:t>
+        <w:t>The best way to do that is to return the key in response to a successful login, as you can see here. The browser or app collects the actual user password from the user and submits it as a POST over SSL. If the login is successful, the server returns a response that includes the key. The client then saves the key in memory or local storage of some kind. Now that the client has the key, subsequent requests can be made without SSL.</w:t>
       </w:r>
     </w:p>
     <w:p>
@@ -4242,6 +4311,7 @@
         </w:numPr>
       </w:pPr>
       <w:r>
+        <w:lastRenderedPageBreak/>
         <w:t xml:space="preserve">When used like a password, the API Key is passed in a URL parameter or a header with each request to identify the requestor to the server. The requests MUST use SSL to protect the key in transit and the server SHOULD store the keys in a secure fashion. </w:t>
       </w:r>
       <w:r>
@@ -4444,6 +4514,7 @@
     </w:p>
     <w:p>
       <w:r>
+        <w:lastRenderedPageBreak/>
         <w:t xml:space="preserve">In some cases this is fine. If you log into a trusted website that uses a JS front end, and that front end makes API calls to the server on your behalf, it’s not a big deal if that front end uses your credentials. In fact, if you </w:t>
       </w:r>
       <w:r>
@@ -4536,243 +4607,246 @@
     </w:p>
     <w:p>
       <w:r>
+        <w:t>This is the exact scenario that OAuth was originally designed for. It</w:t>
+      </w:r>
+      <w:r>
+        <w:t>’</w:t>
+      </w:r>
+      <w:r>
+        <w:t>s called a “3-legged” model because there are 3 parties involved: the Resource Owner</w:t>
+      </w:r>
+      <w:r>
+        <w:t xml:space="preserve"> that owns the content</w:t>
+      </w:r>
+      <w:r>
+        <w:t xml:space="preserve">, </w:t>
+      </w:r>
+      <w:r>
+        <w:t>the Service Provider</w:t>
+      </w:r>
+      <w:r>
+        <w:t xml:space="preserve"> that hosts the content</w:t>
+      </w:r>
+      <w:r>
+        <w:t>, and the Client</w:t>
+      </w:r>
+      <w:r>
+        <w:t xml:space="preserve"> that accesses the content</w:t>
+      </w:r>
+      <w:r>
+        <w:t xml:space="preserve">. </w:t>
+      </w:r>
+      <w:r>
+        <w:t>OAuth allows t</w:t>
+      </w:r>
+      <w:r>
+        <w:t xml:space="preserve">he </w:t>
+      </w:r>
+      <w:r>
+        <w:t xml:space="preserve">Resource </w:t>
+      </w:r>
+      <w:r>
+        <w:t xml:space="preserve">Owner </w:t>
+      </w:r>
+      <w:r>
+        <w:t xml:space="preserve">to authorize </w:t>
+      </w:r>
+      <w:r>
+        <w:t>the Client</w:t>
+      </w:r>
+      <w:r>
+        <w:t xml:space="preserve"> to access the data </w:t>
+      </w:r>
+      <w:r>
+        <w:t>client</w:t>
+      </w:r>
+      <w:r>
+        <w:t xml:space="preserve"> on their behalf, but without sharing the owner’s credentials with the client.</w:t>
+      </w:r>
+    </w:p>
+    <w:p>
+      <w:pPr>
+        <w:rPr>
+          <w:b/>
+        </w:rPr>
+      </w:pPr>
+      <w:proofErr w:type="gramStart"/>
+      <w:r>
+        <w:rPr>
+          <w:b/>
+        </w:rPr>
+        <w:t>transition</w:t>
+      </w:r>
+      <w:proofErr w:type="gramEnd"/>
+    </w:p>
+    <w:p>
+      <w:r>
+        <w:t>There are two versions of OAuth and they solve this problem in very different ways. Unfortunately, it’s not universally accepted that the newer version is best. I’m going to talk about both versions so that you can make an informed decision between them.</w:t>
+      </w:r>
+    </w:p>
+    <w:p>
+      <w:r>
+        <w:t>OAuth 1.0 was published as an RFC in April 2010. A short while later a session fixation attack was found and version “1.0a” was published to address it. From this point forward, when I say “OAuth 1.0” I really mean “1.0a”.</w:t>
+      </w:r>
+    </w:p>
+    <w:p>
+      <w:pPr>
+        <w:rPr>
+          <w:b/>
+        </w:rPr>
+      </w:pPr>
+      <w:r>
+        <w:rPr>
+          <w:b/>
+        </w:rPr>
+        <w:t>Click for OAuth diagram</w:t>
+      </w:r>
+    </w:p>
+    <w:p>
+      <w:pPr>
+        <w:rPr>
+          <w:b/>
+        </w:rPr>
+      </w:pPr>
+      <w:r>
+        <w:rPr>
+          <w:b/>
+        </w:rPr>
+        <w:t>TODO: Flow explanation</w:t>
+      </w:r>
+    </w:p>
+    <w:p>
+      <w:pPr>
+        <w:rPr>
+          <w:b/>
+        </w:rPr>
+      </w:pPr>
+      <w:r>
+        <w:rPr>
+          <w:b/>
+        </w:rPr>
+        <w:t xml:space="preserve">Click </w:t>
+      </w:r>
+      <w:r>
+        <w:rPr>
+          <w:b/>
+        </w:rPr>
+        <w:t xml:space="preserve">for </w:t>
+      </w:r>
+      <w:proofErr w:type="spellStart"/>
+      <w:r>
+        <w:rPr>
+          <w:b/>
+        </w:rPr>
+        <w:t>auth</w:t>
+      </w:r>
+      <w:proofErr w:type="spellEnd"/>
+      <w:r>
+        <w:rPr>
+          <w:b/>
+        </w:rPr>
+        <w:t xml:space="preserve"> screenshot</w:t>
+      </w:r>
+    </w:p>
+    <w:p>
+      <w:r>
+        <w:t xml:space="preserve">One of the nice parts about OAuth is that it’s an </w:t>
+      </w:r>
+      <w:r>
+        <w:rPr>
+          <w:i/>
+        </w:rPr>
+        <w:t xml:space="preserve">authorization </w:t>
+      </w:r>
+      <w:r>
+        <w:t>protocol, which means</w:t>
+      </w:r>
+      <w:r>
+        <w:t xml:space="preserve"> that it’s designed to let you precisely control what sort of access is being granted to the client. </w:t>
+      </w:r>
+      <w:r>
+        <w:t>These permissions are called “scopes” in OAuth terminology and they are defined by the Resource Server.</w:t>
+      </w:r>
+    </w:p>
+    <w:p>
+      <w:pPr>
+        <w:rPr>
+          <w:b/>
+        </w:rPr>
+      </w:pPr>
+      <w:r>
+        <w:rPr>
+          <w:b/>
+        </w:rPr>
+        <w:t>Click for OAuth 1.0a recap</w:t>
+      </w:r>
+    </w:p>
+    <w:p>
+      <w:r>
+        <w:t xml:space="preserve">In technical terms, </w:t>
+      </w:r>
+      <w:r>
+        <w:t xml:space="preserve">OAuth 1.0 </w:t>
+      </w:r>
+      <w:r>
+        <w:t xml:space="preserve">is implemented using signed requests. </w:t>
+      </w:r>
+      <w:r>
+        <w:t>Just like we saw with HMAC, t</w:t>
+      </w:r>
+      <w:r>
+        <w:t xml:space="preserve">his means that it does NOT require </w:t>
+      </w:r>
+      <w:r>
+        <w:t>TLS</w:t>
+      </w:r>
+      <w:r>
+        <w:t xml:space="preserve"> and that the server can be sure that the request wasn’t modified in transit. </w:t>
+      </w:r>
+      <w:r>
+        <w:t xml:space="preserve">The </w:t>
+      </w:r>
+      <w:r>
+        <w:t xml:space="preserve">original </w:t>
+      </w:r>
+      <w:r>
+        <w:t>3-legged “flow”</w:t>
+      </w:r>
+      <w:r>
+        <w:t xml:space="preserve"> I just showed you</w:t>
+      </w:r>
+      <w:r>
+        <w:t xml:space="preserve"> works best with web-based clients because </w:t>
+      </w:r>
+      <w:r>
+        <w:t xml:space="preserve">the user </w:t>
+      </w:r>
+      <w:r>
+        <w:t>must be</w:t>
+      </w:r>
+      <w:r>
+        <w:t xml:space="preserve"> redirected to the resource owner’s website in order to authorize access.  </w:t>
+      </w:r>
+    </w:p>
+    <w:p>
+      <w:r>
+        <w:t>There are two primary drawbacks to OAuth 1.0. The first is complexity</w:t>
+      </w:r>
+      <w:r>
+        <w:t xml:space="preserve">. The OAuth handshake is very involved and there’s a lot of stuff going on to support the request signing. </w:t>
+      </w:r>
+      <w:r>
+        <w:t xml:space="preserve">This </w:t>
+      </w:r>
+      <w:r>
+        <w:t xml:space="preserve">is </w:t>
+      </w:r>
+      <w:r>
+        <w:t xml:space="preserve">mitigated somewhat by </w:t>
+      </w:r>
+      <w:r>
         <w:lastRenderedPageBreak/>
-        <w:t>This is the exact scenario that OAuth was originally designed for. It</w:t>
-      </w:r>
-      <w:r>
-        <w:t>’</w:t>
-      </w:r>
-      <w:r>
-        <w:t>s called a “3-legged” model because there are 3 parties involved: the Resource Owner</w:t>
-      </w:r>
-      <w:r>
-        <w:t xml:space="preserve"> that owns the content</w:t>
-      </w:r>
-      <w:r>
-        <w:t xml:space="preserve">, </w:t>
-      </w:r>
-      <w:r>
-        <w:t>the Service Provider</w:t>
-      </w:r>
-      <w:r>
-        <w:t xml:space="preserve"> that hosts the content</w:t>
-      </w:r>
-      <w:r>
-        <w:t>, and the Client</w:t>
-      </w:r>
-      <w:r>
-        <w:t xml:space="preserve"> that accesses the content</w:t>
-      </w:r>
-      <w:r>
-        <w:t xml:space="preserve">. </w:t>
-      </w:r>
-      <w:r>
-        <w:t>OAuth allows t</w:t>
-      </w:r>
-      <w:r>
-        <w:t xml:space="preserve">he </w:t>
-      </w:r>
-      <w:r>
-        <w:t xml:space="preserve">Resource </w:t>
-      </w:r>
-      <w:r>
-        <w:t xml:space="preserve">Owner </w:t>
-      </w:r>
-      <w:r>
-        <w:t xml:space="preserve">to authorize </w:t>
-      </w:r>
-      <w:r>
-        <w:t>the Client</w:t>
-      </w:r>
-      <w:r>
-        <w:t xml:space="preserve"> to access the data </w:t>
-      </w:r>
-      <w:r>
-        <w:t>client</w:t>
-      </w:r>
-      <w:r>
-        <w:t xml:space="preserve"> on their behalf, but without sharing the owner’s credentials with the client.</w:t>
-      </w:r>
-    </w:p>
-    <w:p>
-      <w:pPr>
-        <w:rPr>
-          <w:b/>
-        </w:rPr>
-      </w:pPr>
-      <w:proofErr w:type="gramStart"/>
-      <w:r>
-        <w:rPr>
-          <w:b/>
-        </w:rPr>
-        <w:t>transition</w:t>
-      </w:r>
-      <w:proofErr w:type="gramEnd"/>
-    </w:p>
-    <w:p>
-      <w:r>
-        <w:t>There are two versions of OAuth and they solve this problem in very different ways. Unfortunately, it’s not universally accepted that the newer version is best. I’m going to talk about both versions so that you can make an informed decision between them.</w:t>
-      </w:r>
-    </w:p>
-    <w:p>
-      <w:r>
-        <w:t>OAuth 1.0 was published as an RFC in April 2010. A short while later a session fixation attack was found and version “1.0a” was published to address it. From this point forward, when I say “OAuth 1.0” I really mean “1.0a”.</w:t>
-      </w:r>
-    </w:p>
-    <w:p>
-      <w:pPr>
-        <w:rPr>
-          <w:b/>
-        </w:rPr>
-      </w:pPr>
-      <w:r>
-        <w:rPr>
-          <w:b/>
-        </w:rPr>
-        <w:t>Click for OAuth diagram</w:t>
-      </w:r>
-    </w:p>
-    <w:p>
-      <w:pPr>
-        <w:rPr>
-          <w:b/>
-        </w:rPr>
-      </w:pPr>
-      <w:r>
-        <w:rPr>
-          <w:b/>
-        </w:rPr>
-        <w:t>TODO: Flow explanation</w:t>
-      </w:r>
-    </w:p>
-    <w:p>
-      <w:pPr>
-        <w:rPr>
-          <w:b/>
-        </w:rPr>
-      </w:pPr>
-      <w:r>
-        <w:rPr>
-          <w:b/>
-        </w:rPr>
-        <w:t xml:space="preserve">Click </w:t>
-      </w:r>
-      <w:r>
-        <w:rPr>
-          <w:b/>
-        </w:rPr>
-        <w:t xml:space="preserve">for </w:t>
-      </w:r>
-      <w:proofErr w:type="spellStart"/>
-      <w:r>
-        <w:rPr>
-          <w:b/>
-        </w:rPr>
-        <w:t>auth</w:t>
-      </w:r>
-      <w:proofErr w:type="spellEnd"/>
-      <w:r>
-        <w:rPr>
-          <w:b/>
-        </w:rPr>
-        <w:t xml:space="preserve"> screenshot</w:t>
-      </w:r>
-    </w:p>
-    <w:p>
-      <w:r>
-        <w:t xml:space="preserve">One of the nice parts about OAuth is that it’s an </w:t>
-      </w:r>
-      <w:r>
-        <w:rPr>
-          <w:i/>
-        </w:rPr>
-        <w:t xml:space="preserve">authorization </w:t>
-      </w:r>
-      <w:r>
-        <w:t>protocol, which means</w:t>
-      </w:r>
-      <w:r>
-        <w:t xml:space="preserve"> that it’s designed to let you precisely control what sort of access is being granted to the client. </w:t>
-      </w:r>
-      <w:r>
-        <w:t>These permissions are called “scopes” in OAuth terminology and they are defined by the Resource Server.</w:t>
-      </w:r>
-    </w:p>
-    <w:p>
-      <w:pPr>
-        <w:rPr>
-          <w:b/>
-        </w:rPr>
-      </w:pPr>
-      <w:r>
-        <w:rPr>
-          <w:b/>
-        </w:rPr>
-        <w:t>Click for OAuth 1.0a recap</w:t>
-      </w:r>
-    </w:p>
-    <w:p>
-      <w:r>
-        <w:t xml:space="preserve">In technical terms, </w:t>
-      </w:r>
-      <w:r>
-        <w:t xml:space="preserve">OAuth 1.0 </w:t>
-      </w:r>
-      <w:r>
-        <w:t xml:space="preserve">is implemented using signed requests. </w:t>
-      </w:r>
-      <w:r>
-        <w:t>Just like we saw with HMAC, t</w:t>
-      </w:r>
-      <w:r>
-        <w:t xml:space="preserve">his means that it does NOT require </w:t>
-      </w:r>
-      <w:r>
-        <w:t>TLS</w:t>
-      </w:r>
-      <w:r>
-        <w:t xml:space="preserve"> and that the server can be sure that the request wasn’t modified in transit. </w:t>
-      </w:r>
-      <w:r>
-        <w:t xml:space="preserve">The </w:t>
-      </w:r>
-      <w:r>
-        <w:t xml:space="preserve">original </w:t>
-      </w:r>
-      <w:r>
-        <w:t>3-legged “flow”</w:t>
-      </w:r>
-      <w:r>
-        <w:t xml:space="preserve"> I just showed you</w:t>
-      </w:r>
-      <w:r>
-        <w:t xml:space="preserve"> works best with web-based clients because </w:t>
-      </w:r>
-      <w:r>
-        <w:t xml:space="preserve">the user </w:t>
-      </w:r>
-      <w:r>
-        <w:t>must be</w:t>
-      </w:r>
-      <w:r>
-        <w:t xml:space="preserve"> redirected to the resource owner’s website in order to authorize access.  </w:t>
-      </w:r>
-    </w:p>
-    <w:p>
-      <w:r>
-        <w:t>There are two primary drawbacks to OAuth 1.0. The first is complexity</w:t>
-      </w:r>
-      <w:r>
-        <w:t xml:space="preserve">. The OAuth handshake is very involved and there’s a lot of stuff going on to support the request signing. </w:t>
-      </w:r>
-      <w:r>
-        <w:t xml:space="preserve">This </w:t>
-      </w:r>
-      <w:r>
-        <w:t xml:space="preserve">is </w:t>
-      </w:r>
-      <w:r>
-        <w:t>mitigated somewhat by widespread development of client libraries that handle those details for you, but the complexity of the implementation remains a consideration for OAuth 1.0.</w:t>
+        <w:t>widespread development of client libraries that handle those details for you, but the complexity of the implementation remains a consideration for OAuth 1.0.</w:t>
       </w:r>
     </w:p>
     <w:p>
@@ -4835,216 +4909,217 @@
       </w:r>
     </w:p>
     <w:p>
-      <w:bookmarkStart w:id="0" w:name="_GoBack"/>
+      <w:r>
+        <w:t xml:space="preserve">OAuth 2.0 </w:t>
+      </w:r>
+      <w:r>
+        <w:t xml:space="preserve">was designed to address those drawbacks, specifically the complexity issue. It </w:t>
+      </w:r>
+      <w:r>
+        <w:t xml:space="preserve">is </w:t>
+      </w:r>
+      <w:r>
+        <w:t xml:space="preserve">an entirely different implementation than 1.0 and the two are not compatible with each other. </w:t>
+      </w:r>
+    </w:p>
+    <w:p>
+      <w:r>
+        <w:t xml:space="preserve">The </w:t>
+      </w:r>
+      <w:r>
+        <w:t xml:space="preserve">major difference between 1.0 and 2.0 is the lack of </w:t>
+      </w:r>
+      <w:r>
+        <w:t>request signing</w:t>
+      </w:r>
+      <w:r>
+        <w:t>.</w:t>
+      </w:r>
+      <w:r>
+        <w:t xml:space="preserve"> Instead, OAuth </w:t>
+      </w:r>
+      <w:r>
+        <w:t>2.0</w:t>
+      </w:r>
+      <w:r>
+        <w:t xml:space="preserve"> </w:t>
+      </w:r>
+      <w:r>
+        <w:t xml:space="preserve">uses </w:t>
+      </w:r>
+      <w:r>
+        <w:t>“bearer token</w:t>
+      </w:r>
+      <w:r>
+        <w:t>s</w:t>
+      </w:r>
+      <w:r>
+        <w:t xml:space="preserve">” that contain the authorization information. This is very similar to the “API Key” systems we discussed earlier and it means that unlike OAuth 1.0, 2.0 requires SSL for all requests. In essence, it obtains simplicity by totally delegating security to the transport layer. </w:t>
+      </w:r>
+    </w:p>
+    <w:p>
+      <w:r>
+        <w:t>OAuth 2.0 also has better support for 3-legged authorization in non-web clients</w:t>
+      </w:r>
+      <w:r>
+        <w:t xml:space="preserve"> and may be more enterprise friendly.</w:t>
+      </w:r>
+    </w:p>
+    <w:p>
+      <w:pPr>
+        <w:rPr>
+          <w:b/>
+        </w:rPr>
+      </w:pPr>
+      <w:r>
+        <w:rPr>
+          <w:b/>
+        </w:rPr>
+        <w:t>Click for OAuth 2.0 diagram</w:t>
+      </w:r>
+    </w:p>
+    <w:p>
+      <w:pPr>
+        <w:rPr>
+          <w:b/>
+        </w:rPr>
+      </w:pPr>
+      <w:r>
+        <w:rPr>
+          <w:b/>
+        </w:rPr>
+        <w:t>TODO: Diagram explanation</w:t>
+      </w:r>
+    </w:p>
+    <w:p>
+      <w:pPr>
+        <w:rPr>
+          <w:b/>
+        </w:rPr>
+      </w:pPr>
+      <w:r>
+        <w:rPr>
+          <w:b/>
+        </w:rPr>
+        <w:t xml:space="preserve">Click for “OAuth 2.0 </w:t>
+      </w:r>
+      <w:r>
+        <w:rPr>
+          <w:b/>
+        </w:rPr>
+        <w:t>security concerns</w:t>
+      </w:r>
+      <w:r>
+        <w:rPr>
+          <w:b/>
+        </w:rPr>
+        <w:t>”</w:t>
+      </w:r>
+    </w:p>
+    <w:p>
+      <w:r>
+        <w:t xml:space="preserve">One </w:t>
+      </w:r>
+      <w:r>
+        <w:t xml:space="preserve">trade-off for this simplicity and convenience is security. Since bearer tokens are essentially a password, OAuth 2.0 requires </w:t>
+      </w:r>
+      <w:r>
+        <w:t>TLS</w:t>
+      </w:r>
+      <w:r>
+        <w:t xml:space="preserve"> to protect them in transit. </w:t>
+      </w:r>
+    </w:p>
+    <w:p>
+      <w:r>
+        <w:t>Also, bearer tokens don’t tell you as much about the caller. With a</w:t>
+      </w:r>
+      <w:r>
+        <w:t xml:space="preserve"> </w:t>
+      </w:r>
+      <w:r>
+        <w:t>signed request, you’re assured that the person making the request is either the resource owner or has access to the resource owner’s secret key</w:t>
+      </w:r>
+      <w:r>
+        <w:t>, which by design is never transmitted over the wire with a request</w:t>
+      </w:r>
+      <w:r>
+        <w:t>. With bearer tokens, all you know is</w:t>
+      </w:r>
+      <w:r>
+        <w:t xml:space="preserve"> that the caller has the token, but since they are passed around with each request there’s more potential for them to be leaked or stolen.</w:t>
+      </w:r>
+    </w:p>
+    <w:p>
+      <w:r>
+        <w:t xml:space="preserve">In addition, the 2.0 spec is considered a </w:t>
+      </w:r>
+      <w:r>
+        <w:rPr>
+          <w:i/>
+        </w:rPr>
+        <w:t xml:space="preserve">framework </w:t>
+      </w:r>
+      <w:r>
+        <w:t xml:space="preserve">rather than a </w:t>
+      </w:r>
+      <w:r>
+        <w:rPr>
+          <w:i/>
+        </w:rPr>
+        <w:t>protocol</w:t>
+      </w:r>
+      <w:r>
+        <w:t xml:space="preserve">. This means that a lot of decisions are left up to implementers, and thus interoperability suffers; if you take the code you’ve written against one OAuth 2.0 implementation and try to point it at a different authorization service by just changing a few URLs, it’s unlikely to “just work”. </w:t>
+      </w:r>
+      <w:r>
+        <w:t>OAuth 1.0 offers a much higher degree of interoperability.</w:t>
+      </w:r>
+    </w:p>
+    <w:p>
+      <w:r>
+        <w:rPr>
+          <w:b/>
+        </w:rPr>
+        <w:t>Click for “road to hell</w:t>
+      </w:r>
+      <w:r>
+        <w:t>”</w:t>
+      </w:r>
+    </w:p>
+    <w:p>
+      <w:r>
+        <w:t>These aren’t trivial concerns</w:t>
+      </w:r>
+      <w:r>
+        <w:t xml:space="preserve">. </w:t>
+      </w:r>
+      <w:proofErr w:type="spellStart"/>
+      <w:r>
+        <w:t>Eran</w:t>
+      </w:r>
+      <w:proofErr w:type="spellEnd"/>
+      <w:r>
+        <w:t xml:space="preserve"> Hammer, who was the lead author </w:t>
+      </w:r>
+      <w:r>
+        <w:t xml:space="preserve">for the OAuth working group, </w:t>
+      </w:r>
+      <w:r>
+        <w:t xml:space="preserve">withdrew his name from the </w:t>
+      </w:r>
+      <w:r>
+        <w:t xml:space="preserve">2.0 </w:t>
+      </w:r>
+      <w:r>
+        <w:t xml:space="preserve">specification prior to launching it. He wrote a blog post </w:t>
+      </w:r>
+      <w:r>
+        <w:t xml:space="preserve">called “OAuth </w:t>
+      </w:r>
       <w:r>
         <w:lastRenderedPageBreak/>
-        <w:t xml:space="preserve">OAuth 2.0 </w:t>
-      </w:r>
-      <w:r>
-        <w:t xml:space="preserve">was designed to address those drawbacks, specifically the complexity issue. It </w:t>
-      </w:r>
-      <w:r>
-        <w:t xml:space="preserve">is </w:t>
-      </w:r>
-      <w:r>
-        <w:t xml:space="preserve">an entirely different implementation than 1.0 and the two are not compatible with each other. </w:t>
-      </w:r>
-    </w:p>
-    <w:p>
-      <w:r>
-        <w:t xml:space="preserve">The </w:t>
-      </w:r>
-      <w:r>
-        <w:t xml:space="preserve">major difference between 1.0 and 2.0 is the lack of </w:t>
-      </w:r>
-      <w:r>
-        <w:t>request signing</w:t>
-      </w:r>
-      <w:r>
-        <w:t>.</w:t>
-      </w:r>
-      <w:r>
-        <w:t xml:space="preserve"> Instead, OAuth </w:t>
-      </w:r>
-      <w:r>
-        <w:t>2.0</w:t>
-      </w:r>
-      <w:r>
-        <w:t xml:space="preserve"> </w:t>
-      </w:r>
-      <w:r>
-        <w:t xml:space="preserve">uses </w:t>
-      </w:r>
-      <w:r>
-        <w:t>“bearer token</w:t>
-      </w:r>
-      <w:r>
-        <w:t>s</w:t>
-      </w:r>
-      <w:r>
-        <w:t xml:space="preserve">” that contain the authorization information. This is very similar to the “API Key” systems we discussed earlier and it means that unlike OAuth 1.0, 2.0 requires SSL for all requests. In essence, it obtains simplicity by totally delegating security to the transport layer. </w:t>
-      </w:r>
-    </w:p>
-    <w:p>
-      <w:r>
-        <w:t>OAuth 2.0 also has better support for 3-legged authorization in non-web clients</w:t>
-      </w:r>
-      <w:r>
-        <w:t xml:space="preserve"> and may be more enterprise friendly.</w:t>
-      </w:r>
-    </w:p>
-    <w:bookmarkEnd w:id="0"/>
-    <w:p>
-      <w:pPr>
-        <w:rPr>
-          <w:b/>
-        </w:rPr>
-      </w:pPr>
-      <w:r>
-        <w:rPr>
-          <w:b/>
-        </w:rPr>
-        <w:t>Click for OAuth 2.0 diagram</w:t>
-      </w:r>
-    </w:p>
-    <w:p>
-      <w:pPr>
-        <w:rPr>
-          <w:b/>
-        </w:rPr>
-      </w:pPr>
-      <w:r>
-        <w:rPr>
-          <w:b/>
-        </w:rPr>
-        <w:t>TODO: Diagram explanation</w:t>
-      </w:r>
-    </w:p>
-    <w:p>
-      <w:pPr>
-        <w:rPr>
-          <w:b/>
-        </w:rPr>
-      </w:pPr>
-      <w:r>
-        <w:rPr>
-          <w:b/>
-        </w:rPr>
-        <w:t xml:space="preserve">Click for “OAuth 2.0 </w:t>
-      </w:r>
-      <w:r>
-        <w:rPr>
-          <w:b/>
-        </w:rPr>
-        <w:t>security concerns</w:t>
-      </w:r>
-      <w:r>
-        <w:rPr>
-          <w:b/>
-        </w:rPr>
-        <w:t>”</w:t>
-      </w:r>
-    </w:p>
-    <w:p>
-      <w:r>
-        <w:t xml:space="preserve">One </w:t>
-      </w:r>
-      <w:r>
-        <w:t xml:space="preserve">trade-off for this simplicity and convenience is security. Since bearer tokens are essentially a password, OAuth 2.0 requires </w:t>
-      </w:r>
-      <w:r>
-        <w:t>TLS</w:t>
-      </w:r>
-      <w:r>
-        <w:t xml:space="preserve"> to protect them in transit. </w:t>
-      </w:r>
-    </w:p>
-    <w:p>
-      <w:r>
-        <w:t>Also, bearer tokens don’t tell you as much about the caller. With a</w:t>
-      </w:r>
-      <w:r>
-        <w:t xml:space="preserve"> </w:t>
-      </w:r>
-      <w:r>
-        <w:t>signed request, you’re assured that the person making the request is either the resource owner or has access to the resource owner’s secret key</w:t>
-      </w:r>
-      <w:r>
-        <w:t>, which by design is never transmitted over the wire with a request</w:t>
-      </w:r>
-      <w:r>
-        <w:t>. With bearer tokens, all you know is</w:t>
-      </w:r>
-      <w:r>
-        <w:t xml:space="preserve"> that the caller has the token, but since they are passed around with each request there’s more potential for them to be leaked or stolen.</w:t>
-      </w:r>
-    </w:p>
-    <w:p>
-      <w:r>
-        <w:t xml:space="preserve">In addition, the 2.0 spec is considered a </w:t>
-      </w:r>
-      <w:r>
-        <w:rPr>
-          <w:i/>
-        </w:rPr>
-        <w:t xml:space="preserve">framework </w:t>
-      </w:r>
-      <w:r>
-        <w:t xml:space="preserve">rather than a </w:t>
-      </w:r>
-      <w:r>
-        <w:rPr>
-          <w:i/>
-        </w:rPr>
-        <w:t>protocol</w:t>
-      </w:r>
-      <w:r>
-        <w:t xml:space="preserve">. This means that a lot of decisions are left up to implementers, and thus interoperability suffers; if you take the code you’ve written against one OAuth 2.0 implementation and try to point it at a different authorization service by just changing a few URLs, it’s unlikely to “just work”. </w:t>
-      </w:r>
-      <w:r>
-        <w:t>OAuth 1.0 offers a much higher degree of interoperability.</w:t>
-      </w:r>
-    </w:p>
-    <w:p>
-      <w:r>
-        <w:rPr>
-          <w:b/>
-        </w:rPr>
-        <w:t>Click for “road to hell</w:t>
-      </w:r>
-      <w:r>
-        <w:t>”</w:t>
-      </w:r>
-    </w:p>
-    <w:p>
-      <w:r>
-        <w:t>These aren’t trivial concerns</w:t>
-      </w:r>
-      <w:r>
-        <w:t xml:space="preserve">. </w:t>
-      </w:r>
-      <w:proofErr w:type="spellStart"/>
-      <w:r>
-        <w:t>Eran</w:t>
-      </w:r>
-      <w:proofErr w:type="spellEnd"/>
-      <w:r>
-        <w:t xml:space="preserve"> Hammer, who was the lead author </w:t>
-      </w:r>
-      <w:r>
-        <w:t xml:space="preserve">for the OAuth working group, </w:t>
-      </w:r>
-      <w:r>
-        <w:t xml:space="preserve">withdrew his name from the </w:t>
-      </w:r>
-      <w:r>
-        <w:t xml:space="preserve">2.0 </w:t>
-      </w:r>
-      <w:r>
-        <w:t xml:space="preserve">specification prior to launching it. He wrote a blog post </w:t>
-      </w:r>
-      <w:r>
-        <w:t>called “OAuth 2.0 and the Road to Hell” in which he claimed that “OAuth 2.0 is a bad protocol. WS-* bad”. He said that, compared to OAuth 1.0, the 2.0 spec is “more complex, less interoperable, less useful, more incomplete, and less secure”.</w:t>
+        <w:t>2.0 and the Road to Hell” in which he claimed that “OAuth 2.0 is a bad protocol. WS-* bad”. He said that, compared to OAuth 1.0, the 2.0 spec is “more complex, less interoperable, less useful, more incomplete, and less secure”.</w:t>
       </w:r>
     </w:p>
     <w:p>
@@ -5099,7 +5174,6 @@
         <w:rPr>
           <w:strike/>
         </w:rPr>
-        <w:lastRenderedPageBreak/>
         <w:t>Consider 1.0a if there’s a mature client library for your platform, you don’t want or can’t require SSL for API calls, you want to be as secure as possible, or the ability to easily switch between authorization providers is important to you.</w:t>
       </w:r>
     </w:p>
@@ -5364,6 +5438,7 @@
     </w:p>
     <w:p>
       <w:r>
+        <w:lastRenderedPageBreak/>
         <w:t xml:space="preserve">It doesn’t give you the identity of the current user because, by definition, OAuth tokens are </w:t>
       </w:r>
       <w:r>
@@ -5430,224 +5505,224 @@
     </w:p>
     <w:p>
       <w:r>
+        <w:t>Let’s assume you have an access token that authorizes you to call an identity API to get user information. Since the token can be traded for identity information, you might think this is enough to prove the user is authenticated.</w:t>
+      </w:r>
+    </w:p>
+    <w:p>
+      <w:r>
+        <w:t xml:space="preserve">This is true when the token was created in the context of a user being authenticated </w:t>
+      </w:r>
+      <w:r>
+        <w:t>via the redirect</w:t>
+      </w:r>
+      <w:r>
+        <w:t>. However, in OAuth 2.0 there are other ways to get access tokens without the user being present, such as refresh tokens</w:t>
+      </w:r>
+      <w:r>
+        <w:t xml:space="preserve"> which allows a previously authorized client to renew their access</w:t>
+      </w:r>
+      <w:r>
+        <w:t>. Also, the access token is generally usable long after the user is no longer present. If a client wants to make sure that authentication is still valid, it can’t simply re-call the identity API because neither the client nor the API has a good way to tell if the user is still there.</w:t>
+      </w:r>
+      <w:r>
+        <w:t xml:space="preserve"> </w:t>
+      </w:r>
+    </w:p>
+    <w:p>
+      <w:pPr>
+        <w:rPr>
+          <w:b/>
+        </w:rPr>
+      </w:pPr>
+      <w:r>
+        <w:rPr>
+          <w:b/>
+        </w:rPr>
+        <w:t>Lack of audience restriction</w:t>
+      </w:r>
+    </w:p>
+    <w:p>
+      <w:r>
+        <w:t xml:space="preserve">The last reason that OAuth should not be used for authentication is that most OAuth APIs do not provide any way to restrict access tokens to a specific client. This means it’s possible for a client to use an access token that was originally generated for a different client. </w:t>
+      </w:r>
+    </w:p>
+    <w:p>
+      <w:r>
+        <w:t>Here’s an example</w:t>
+      </w:r>
+      <w:r>
+        <w:t xml:space="preserve"> of why it’s dangerous to use OAuth as an authentication protocol.</w:t>
+      </w:r>
+    </w:p>
+    <w:p>
+      <w:r>
+        <w:t xml:space="preserve">Let’s say there </w:t>
+      </w:r>
+      <w:r>
+        <w:t xml:space="preserve">is a website that </w:t>
+      </w:r>
+      <w:r>
+        <w:t>let</w:t>
+      </w:r>
+      <w:r>
+        <w:t>s</w:t>
+      </w:r>
+      <w:r>
+        <w:t xml:space="preserve"> people “log in with Facebook”. </w:t>
+      </w:r>
+      <w:r>
+        <w:t>A user goes to Foo</w:t>
+      </w:r>
+      <w:r>
+        <w:t xml:space="preserve">.com </w:t>
+      </w:r>
+      <w:r>
+        <w:t xml:space="preserve">and follows the normal OAuth flow, which means they get redirected to </w:t>
+      </w:r>
+      <w:r>
+        <w:t>Facebook</w:t>
+      </w:r>
+      <w:r>
+        <w:t xml:space="preserve"> where they </w:t>
+      </w:r>
+      <w:r>
+        <w:rPr>
+          <w:b/>
+        </w:rPr>
+        <w:t>authenticate against Facebook</w:t>
+      </w:r>
+      <w:r>
+        <w:t xml:space="preserve"> and then authorize Foo.com to access their data, and get redirected back to Foo.com with an access token. Foo.com then makes an API call to Facebook, gets their data, and logs them in. </w:t>
+      </w:r>
+    </w:p>
+    <w:p>
+      <w:r>
+        <w:t>In this scenario, the user happens to still be present and Foo.com can consider the user as authenticated.</w:t>
+      </w:r>
+    </w:p>
+    <w:p>
+      <w:pPr>
+        <w:rPr>
+          <w:b/>
+        </w:rPr>
+      </w:pPr>
+      <w:r>
+        <w:rPr>
+          <w:b/>
+        </w:rPr>
+        <w:t>Click for example 2</w:t>
+      </w:r>
+    </w:p>
+    <w:p>
+      <w:r>
+        <w:t>Let’s say Foo.com isn’t trustworthy. I</w:t>
+      </w:r>
+      <w:r>
+        <w:t>t turn</w:t>
+      </w:r>
+      <w:r>
+        <w:t>s</w:t>
+      </w:r>
+      <w:r>
+        <w:t xml:space="preserve"> around and make a request against Bar.com</w:t>
+      </w:r>
+      <w:r>
+        <w:t>, which also allows Facebook logins</w:t>
+      </w:r>
+      <w:r>
+        <w:t xml:space="preserve">. But instead of actually going through the authentication process to obtain a new access token, </w:t>
+      </w:r>
+      <w:r>
+        <w:t xml:space="preserve">Foo </w:t>
+      </w:r>
+      <w:r>
+        <w:t>just send</w:t>
+      </w:r>
+      <w:r>
+        <w:t>s</w:t>
+      </w:r>
+      <w:r>
+        <w:t xml:space="preserve"> the access token it already has. At this point, Foo.com is “logged in”</w:t>
+      </w:r>
+      <w:r>
+        <w:t xml:space="preserve"> to </w:t>
+      </w:r>
+      <w:proofErr w:type="gramStart"/>
+      <w:r>
+        <w:t>Bar</w:t>
+      </w:r>
+      <w:proofErr w:type="gramEnd"/>
+      <w:r>
+        <w:t xml:space="preserve"> as the original user.</w:t>
+      </w:r>
+    </w:p>
+    <w:p>
+      <w:r>
+        <w:t xml:space="preserve">In this scenario, neither Foo nor </w:t>
+      </w:r>
+      <w:proofErr w:type="gramStart"/>
+      <w:r>
+        <w:t>Bar</w:t>
+      </w:r>
+      <w:proofErr w:type="gramEnd"/>
+      <w:r>
+        <w:t xml:space="preserve"> have any way to access more data </w:t>
+      </w:r>
+      <w:r>
+        <w:rPr>
+          <w:u w:val="single"/>
+        </w:rPr>
+        <w:t>from Facebook</w:t>
+      </w:r>
+      <w:r>
+        <w:t xml:space="preserve"> than were originally authorized. However, </w:t>
+      </w:r>
+      <w:r>
+        <w:t xml:space="preserve">if Bar uses the presence of the access token to treat Foo as an authenticated user, then </w:t>
+      </w:r>
+      <w:r>
+        <w:t xml:space="preserve">Foo might be able to access data </w:t>
+      </w:r>
+      <w:r>
+        <w:rPr>
+          <w:u w:val="single"/>
+        </w:rPr>
+        <w:t xml:space="preserve">from </w:t>
+      </w:r>
+      <w:proofErr w:type="gramStart"/>
+      <w:r>
+        <w:rPr>
+          <w:u w:val="single"/>
+        </w:rPr>
+        <w:t>Bar</w:t>
+      </w:r>
+      <w:proofErr w:type="gramEnd"/>
+      <w:r>
+        <w:t xml:space="preserve"> </w:t>
+      </w:r>
+      <w:r>
+        <w:t>belonging to the user</w:t>
+      </w:r>
+      <w:r>
+        <w:t xml:space="preserve">. </w:t>
+      </w:r>
+    </w:p>
+    <w:p>
+      <w:pPr>
+        <w:rPr>
+          <w:b/>
+        </w:rPr>
+      </w:pPr>
+      <w:r>
+        <w:rPr>
+          <w:b/>
+        </w:rPr>
+        <w:t>Click for final slide</w:t>
+      </w:r>
+    </w:p>
+    <w:p>
+      <w:r>
         <w:lastRenderedPageBreak/>
-        <w:t>Let’s assume you have an access token that authorizes you to call an identity API to get user information. Since the token can be traded for identity information, you might think this is enough to prove the user is authenticated.</w:t>
-      </w:r>
-    </w:p>
-    <w:p>
-      <w:r>
-        <w:t xml:space="preserve">This is true when the token was created in the context of a user being authenticated </w:t>
-      </w:r>
-      <w:r>
-        <w:t>via the redirect</w:t>
-      </w:r>
-      <w:r>
-        <w:t>. However, in OAuth 2.0 there are other ways to get access tokens without the user being present, such as refresh tokens</w:t>
-      </w:r>
-      <w:r>
-        <w:t xml:space="preserve"> which allows a previously authorized client to renew their access</w:t>
-      </w:r>
-      <w:r>
-        <w:t>. Also, the access token is generally usable long after the user is no longer present. If a client wants to make sure that authentication is still valid, it can’t simply re-call the identity API because neither the client nor the API has a good way to tell if the user is still there.</w:t>
-      </w:r>
-      <w:r>
-        <w:t xml:space="preserve"> </w:t>
-      </w:r>
-    </w:p>
-    <w:p>
-      <w:pPr>
-        <w:rPr>
-          <w:b/>
-        </w:rPr>
-      </w:pPr>
-      <w:r>
-        <w:rPr>
-          <w:b/>
-        </w:rPr>
-        <w:t>Lack of audience restriction</w:t>
-      </w:r>
-    </w:p>
-    <w:p>
-      <w:r>
-        <w:t xml:space="preserve">The last reason that OAuth should not be used for authentication is that most OAuth APIs do not provide any way to restrict access tokens to a specific client. This means it’s possible for a client to use an access token that was originally generated for a different client. </w:t>
-      </w:r>
-    </w:p>
-    <w:p>
-      <w:r>
-        <w:t>Here’s an example</w:t>
-      </w:r>
-      <w:r>
-        <w:t xml:space="preserve"> of why it’s dangerous to use OAuth as an authentication protocol.</w:t>
-      </w:r>
-    </w:p>
-    <w:p>
-      <w:r>
-        <w:t xml:space="preserve">Let’s say there </w:t>
-      </w:r>
-      <w:r>
-        <w:t xml:space="preserve">is a website that </w:t>
-      </w:r>
-      <w:r>
-        <w:t>let</w:t>
-      </w:r>
-      <w:r>
-        <w:t>s</w:t>
-      </w:r>
-      <w:r>
-        <w:t xml:space="preserve"> people “log in with Facebook”. </w:t>
-      </w:r>
-      <w:r>
-        <w:t>A user goes to Foo</w:t>
-      </w:r>
-      <w:r>
-        <w:t xml:space="preserve">.com </w:t>
-      </w:r>
-      <w:r>
-        <w:t xml:space="preserve">and follows the normal OAuth flow, which means they get redirected to </w:t>
-      </w:r>
-      <w:r>
-        <w:t>Facebook</w:t>
-      </w:r>
-      <w:r>
-        <w:t xml:space="preserve"> where they </w:t>
-      </w:r>
-      <w:r>
-        <w:rPr>
-          <w:b/>
-        </w:rPr>
-        <w:t>authenticate against Facebook</w:t>
-      </w:r>
-      <w:r>
-        <w:t xml:space="preserve"> and then authorize Foo.com to access their data, and get redirected back to Foo.com with an access token. Foo.com then makes an API call to Facebook, gets their data, and logs them in. </w:t>
-      </w:r>
-    </w:p>
-    <w:p>
-      <w:r>
-        <w:t>In this scenario, the user happens to still be present and Foo.com can consider the user as authenticated.</w:t>
-      </w:r>
-    </w:p>
-    <w:p>
-      <w:pPr>
-        <w:rPr>
-          <w:b/>
-        </w:rPr>
-      </w:pPr>
-      <w:r>
-        <w:rPr>
-          <w:b/>
-        </w:rPr>
-        <w:t>Click for example 2</w:t>
-      </w:r>
-    </w:p>
-    <w:p>
-      <w:r>
-        <w:t>Let’s say Foo.com isn’t trustworthy. I</w:t>
-      </w:r>
-      <w:r>
-        <w:t>t turn</w:t>
-      </w:r>
-      <w:r>
-        <w:t>s</w:t>
-      </w:r>
-      <w:r>
-        <w:t xml:space="preserve"> around and make a request against Bar.com</w:t>
-      </w:r>
-      <w:r>
-        <w:t>, which also allows Facebook logins</w:t>
-      </w:r>
-      <w:r>
-        <w:t xml:space="preserve">. But instead of actually going through the authentication process to obtain a new access token, </w:t>
-      </w:r>
-      <w:r>
-        <w:t xml:space="preserve">Foo </w:t>
-      </w:r>
-      <w:r>
-        <w:t>just send</w:t>
-      </w:r>
-      <w:r>
-        <w:t>s</w:t>
-      </w:r>
-      <w:r>
-        <w:t xml:space="preserve"> the access token it already has. At this point, Foo.com is “logged in”</w:t>
-      </w:r>
-      <w:r>
-        <w:t xml:space="preserve"> to </w:t>
-      </w:r>
-      <w:proofErr w:type="gramStart"/>
-      <w:r>
-        <w:t>Bar</w:t>
-      </w:r>
-      <w:proofErr w:type="gramEnd"/>
-      <w:r>
-        <w:t xml:space="preserve"> as the original user.</w:t>
-      </w:r>
-    </w:p>
-    <w:p>
-      <w:r>
-        <w:t xml:space="preserve">In this scenario, neither Foo nor </w:t>
-      </w:r>
-      <w:proofErr w:type="gramStart"/>
-      <w:r>
-        <w:t>Bar</w:t>
-      </w:r>
-      <w:proofErr w:type="gramEnd"/>
-      <w:r>
-        <w:t xml:space="preserve"> have any way to access more data </w:t>
-      </w:r>
-      <w:r>
-        <w:rPr>
-          <w:u w:val="single"/>
-        </w:rPr>
-        <w:t>from Facebook</w:t>
-      </w:r>
-      <w:r>
-        <w:t xml:space="preserve"> than were originally authorized. However, </w:t>
-      </w:r>
-      <w:r>
-        <w:t xml:space="preserve">if Bar uses the presence of the access token to treat Foo as an authenticated user, then </w:t>
-      </w:r>
-      <w:r>
-        <w:t xml:space="preserve">Foo might be able to access data </w:t>
-      </w:r>
-      <w:r>
-        <w:rPr>
-          <w:u w:val="single"/>
-        </w:rPr>
-        <w:t xml:space="preserve">from </w:t>
-      </w:r>
-      <w:proofErr w:type="gramStart"/>
-      <w:r>
-        <w:rPr>
-          <w:u w:val="single"/>
-        </w:rPr>
-        <w:t>Bar</w:t>
-      </w:r>
-      <w:proofErr w:type="gramEnd"/>
-      <w:r>
-        <w:t xml:space="preserve"> </w:t>
-      </w:r>
-      <w:r>
-        <w:t>belonging to the user</w:t>
-      </w:r>
-      <w:r>
-        <w:t xml:space="preserve">. </w:t>
-      </w:r>
-    </w:p>
-    <w:p>
-      <w:pPr>
-        <w:rPr>
-          <w:b/>
-        </w:rPr>
-      </w:pPr>
-      <w:r>
-        <w:rPr>
-          <w:b/>
-        </w:rPr>
-        <w:t>Click for final slide</w:t>
-      </w:r>
-    </w:p>
-    <w:p>
-      <w:r>
         <w:t>This is why it’s dangerous to use possession of an OAuth access token as proof that authentication has occurred.</w:t>
       </w:r>
       <w:r>
@@ -5674,7 +5749,6 @@
     </w:p>
     <w:p>
       <w:r>
-        <w:lastRenderedPageBreak/>
         <w:t xml:space="preserve">To solve this problem, the access token needs some way to assert </w:t>
       </w:r>
       <w:r>
@@ -5884,6 +5958,7 @@
     </w:p>
     <w:p>
       <w:r>
+        <w:lastRenderedPageBreak/>
         <w:t>Both approaches give the client access to the user’s name, email, etc. But only OpenID Connect tells you that the user IS the account owner.</w:t>
       </w:r>
     </w:p>
@@ -5921,339 +5996,336 @@
     </w:p>
     <w:p>
       <w:r>
+        <w:t xml:space="preserve">The first is SAML, which stands for </w:t>
+      </w:r>
+      <w:r>
+        <w:t xml:space="preserve">“Security Assertion Markup Language”. It’s an “XML-based, open standard data format for exchanging authentication and authorization data between parties”. </w:t>
+      </w:r>
+      <w:r>
+        <w:t>Although technically designed for applications on the internet, SAML is generally used in enterprise SSO scenarios.</w:t>
+      </w:r>
+    </w:p>
+    <w:p>
+      <w:r>
+        <w:t xml:space="preserve">The second is WS-Security. In terms of complexity, this is the undisputed king. It is designed for very complex scenarios that I’m guessing no one in this room needs to deal with. All I’m going to say is that if your use </w:t>
+      </w:r>
+      <w:r>
+        <w:t xml:space="preserve">cases involve things like this then you should be seeking out some professional consulting services. My freebie session at </w:t>
+      </w:r>
+      <w:proofErr w:type="spellStart"/>
+      <w:r>
+        <w:t>CodeMash</w:t>
+      </w:r>
+      <w:proofErr w:type="spellEnd"/>
+      <w:r>
+        <w:t xml:space="preserve"> </w:t>
+      </w:r>
+      <w:proofErr w:type="spellStart"/>
+      <w:r>
+        <w:t>ain’t</w:t>
+      </w:r>
+      <w:proofErr w:type="spellEnd"/>
+      <w:r>
+        <w:t xml:space="preserve"> </w:t>
+      </w:r>
+      <w:proofErr w:type="spellStart"/>
+      <w:r>
+        <w:t>gonna</w:t>
+      </w:r>
+      <w:proofErr w:type="spellEnd"/>
+      <w:r>
+        <w:t xml:space="preserve"> cut it for you.</w:t>
+      </w:r>
+    </w:p>
+    <w:p>
+      <w:r>
+        <w:rPr>
+          <w:b/>
+        </w:rPr>
+        <w:t>Click for “So what should YOU use?”</w:t>
+      </w:r>
+    </w:p>
+    <w:p>
+      <w:r>
+        <w:t xml:space="preserve">OK, so I just threw a metric </w:t>
+      </w:r>
+      <w:proofErr w:type="spellStart"/>
+      <w:r>
+        <w:t>crapton</w:t>
+      </w:r>
+      <w:proofErr w:type="spellEnd"/>
+      <w:r>
+        <w:t xml:space="preserve"> of information at you. We talked about a lot of different authentication choices with a lot of different trade-offs. Like most things in this industry, the correct answer to this question is “it depends”.</w:t>
+      </w:r>
+    </w:p>
+    <w:p>
+      <w:r>
+        <w:t>To try and tie up all these details into a nice little package, let’s briefly recap each technology and talk about the scenarios they are best suited for.</w:t>
+      </w:r>
+    </w:p>
+    <w:p>
+      <w:r>
+        <w:rPr>
+          <w:b/>
+        </w:rPr>
+        <w:t>Click for client certificates</w:t>
+      </w:r>
+    </w:p>
+    <w:p>
+      <w:r>
+        <w:t>Client certificates a</w:t>
+      </w:r>
+      <w:r>
+        <w:t>re pretty easy to use, IF you can get your users to install them. They work best when you’re securing a private API on a trusted network. In Windows land, the sweet spot is when you’re using IIS and authenticating against Active Directory.</w:t>
+      </w:r>
+    </w:p>
+    <w:p>
+      <w:r>
+        <w:rPr>
+          <w:b/>
+        </w:rPr>
+        <w:t xml:space="preserve">Click for Basic </w:t>
+      </w:r>
+      <w:proofErr w:type="spellStart"/>
+      <w:r>
+        <w:rPr>
+          <w:b/>
+        </w:rPr>
+        <w:t>Auth</w:t>
+      </w:r>
+      <w:proofErr w:type="spellEnd"/>
+    </w:p>
+    <w:p>
+      <w:r>
+        <w:t xml:space="preserve">If you can tolerate SSL on all requests, and you want to write as little code as possible, then consider Basic Authentication. </w:t>
+      </w:r>
+    </w:p>
+    <w:p>
+      <w:r>
+        <w:t xml:space="preserve">The primary drawbacks are that you’re passing actual account credentials over the wire and you have no control over the login UI. The UI concerns mean that Basic </w:t>
+      </w:r>
+      <w:proofErr w:type="spellStart"/>
+      <w:r>
+        <w:t>Auth</w:t>
+      </w:r>
+      <w:proofErr w:type="spellEnd"/>
+      <w:r>
+        <w:t xml:space="preserve"> may not be a good choice for a public facing website, but it’s still a viable option for server-to-server calls where you can’t use client certificates.</w:t>
+      </w:r>
+    </w:p>
+    <w:p>
+      <w:r>
+        <w:t xml:space="preserve">This approach is only as secure as your use of </w:t>
+      </w:r>
+      <w:r>
+        <w:t>secure HTTP connections</w:t>
+      </w:r>
+      <w:r>
+        <w:t xml:space="preserve"> and the SSL</w:t>
+      </w:r>
+      <w:r>
+        <w:t>/TLS</w:t>
+      </w:r>
+      <w:r>
+        <w:t xml:space="preserve"> implementation on your platform.</w:t>
+      </w:r>
+    </w:p>
+    <w:p>
+      <w:r>
+        <w:rPr>
+          <w:b/>
+        </w:rPr>
+        <w:t xml:space="preserve">Click for Digest </w:t>
+      </w:r>
+      <w:proofErr w:type="spellStart"/>
+      <w:r>
+        <w:rPr>
+          <w:b/>
+        </w:rPr>
+        <w:t>Auth</w:t>
+      </w:r>
+      <w:proofErr w:type="spellEnd"/>
+    </w:p>
+    <w:p>
+      <w:r>
+        <w:t>There’s really no good reason to use Digest Auth. If you can tolerate SSL on all requests then just use Basic Auth. If you can’t, then use signed requests with API keys.</w:t>
+      </w:r>
+    </w:p>
+    <w:p>
+      <w:pPr>
+        <w:rPr>
+          <w:u w:val="single"/>
+        </w:rPr>
+      </w:pPr>
+      <w:r>
+        <w:rPr>
+          <w:b/>
+        </w:rPr>
         <w:lastRenderedPageBreak/>
-        <w:t xml:space="preserve">The first is SAML, which stands for </w:t>
-      </w:r>
-      <w:r>
-        <w:t xml:space="preserve">“Security Assertion Markup Language”. It’s an “XML-based, open standard data format for exchanging authentication and authorization data between parties”. </w:t>
-      </w:r>
-      <w:r>
-        <w:t>Although technically designed for applications on the internet, SAML is generally used in enterprise SSO scenarios.</w:t>
-      </w:r>
-    </w:p>
-    <w:p>
-      <w:r>
-        <w:t xml:space="preserve">The second is WS-Security. In terms of complexity, this is the undisputed king. It is designed for very complex scenarios that I’m guessing no one in this room needs to deal with. All I’m going to say is that if your use </w:t>
-      </w:r>
-      <w:r>
-        <w:t xml:space="preserve">cases involve things like this then you should be seeking out some professional consulting services. My freebie session at </w:t>
+        <w:t xml:space="preserve">Click for API Keys as </w:t>
+      </w:r>
+      <w:r>
+        <w:rPr>
+          <w:b/>
+          <w:u w:val="single"/>
+        </w:rPr>
+        <w:t>bearer tokens</w:t>
+      </w:r>
+    </w:p>
+    <w:p>
+      <w:r>
+        <w:t>You</w:t>
+      </w:r>
+      <w:r>
+        <w:t xml:space="preserve"> might recall that we talked about two different ways that you can use API Keys. The first is to use them as “bearer tokens” where you pass the API Key on each request and it acts like a password of sorts.</w:t>
+      </w:r>
+    </w:p>
+    <w:p>
+      <w:r>
+        <w:t>The best place for this approach is when your app owns the identity data the API cares about and you can use SSL for all requests. If those two requirements are met then a custom API Key implementation will probably be less work than a 2-legged OAuth implementation, unless you already have OAuth experience.</w:t>
+      </w:r>
+    </w:p>
+    <w:p>
+      <w:r>
+        <w:t xml:space="preserve">Just like Basic </w:t>
       </w:r>
       <w:proofErr w:type="spellStart"/>
       <w:r>
-        <w:t>CodeMash</w:t>
+        <w:t>Auth</w:t>
       </w:r>
       <w:proofErr w:type="spellEnd"/>
       <w:r>
-        <w:t xml:space="preserve"> </w:t>
+        <w:t>, this approach is only as secure as your use of SSL and the SSL implementation on your platform.</w:t>
+      </w:r>
+    </w:p>
+    <w:p>
+      <w:r>
+        <w:rPr>
+          <w:b/>
+        </w:rPr>
+        <w:t xml:space="preserve">Click for API Keys for </w:t>
+      </w:r>
+      <w:r>
+        <w:rPr>
+          <w:b/>
+          <w:u w:val="single"/>
+        </w:rPr>
+        <w:t>request signing</w:t>
+      </w:r>
+    </w:p>
+    <w:p>
+      <w:r>
+        <w:t>The second way to use API Keys is to pair them with a secret key and then use the secret key to sign the request. This is a good choice when your app owns the identity data and you can’t, or don’t want to, rely on SSL for security.</w:t>
+      </w:r>
+    </w:p>
+    <w:p>
+      <w:r>
+        <w:t>Remember that creating the signature can be complex and requires that the client and server create the hash in exactly the same way. This approach is probably better if you’re writing the client AND server yourself. If you’re dealing with 3</w:t>
+      </w:r>
+      <w:r>
+        <w:rPr>
+          <w:vertAlign w:val="superscript"/>
+        </w:rPr>
+        <w:t>rd</w:t>
+      </w:r>
+      <w:r>
+        <w:t xml:space="preserve"> party clients, you may find </w:t>
+      </w:r>
+      <w:r>
+        <w:t>that documenting and supporting the canonicalization process is more trouble than its worth.</w:t>
+      </w:r>
+    </w:p>
+    <w:p>
+      <w:pPr>
+        <w:rPr>
+          <w:b/>
+        </w:rPr>
+      </w:pPr>
+      <w:r>
+        <w:rPr>
+          <w:b/>
+        </w:rPr>
+        <w:t>Click for OAuth 1.0a</w:t>
+      </w:r>
+    </w:p>
+    <w:p>
+      <w:r>
+        <w:t>If the identity data your API needs is owned by another party, then OAuth is the way to go. You might consider version 1.0a if you can’t or don’t want to rely on SSL for security and/or you care about client provider interoperability.</w:t>
+      </w:r>
+    </w:p>
+    <w:p>
+      <w:r>
+        <w:t xml:space="preserve">For instance, if you want to write your API one time and have it work against multiple identity providers by only changing a few </w:t>
       </w:r>
       <w:proofErr w:type="spellStart"/>
       <w:r>
-        <w:t>ain’t</w:t>
+        <w:t>config</w:t>
       </w:r>
       <w:proofErr w:type="spellEnd"/>
       <w:r>
-        <w:t xml:space="preserve"> </w:t>
+        <w:t xml:space="preserve"> settings, then 1.0 is worth a look.</w:t>
+      </w:r>
+    </w:p>
+    <w:p>
+      <w:r>
+        <w:t>The primary drawbacks with OAuth 1.0 are the complexity involved in making signed requests and limited support for non-browser clients.</w:t>
+      </w:r>
+    </w:p>
+    <w:p>
+      <w:r>
+        <w:rPr>
+          <w:b/>
+        </w:rPr>
+        <w:t>Click for OAuth 2.0</w:t>
+      </w:r>
+    </w:p>
+    <w:p>
+      <w:r>
+        <w:t>If you care more about flexibility and simplicity than about interoperability, and you can require SSL, then OAuth 2.0 is a better fit than 1.0. 2.0 is also a better fit if you want to support a wider set of devices and authentication flows.</w:t>
+      </w:r>
+    </w:p>
+    <w:p>
+      <w:r>
+        <w:t>The primary drawbacks to OAuth 2.0 are reduced security relative to 1.0, and less interoperability as a result of having greater flexibility. Writing a client that can interact with multiple authentication providers will be harder using 2.0 than with other options.</w:t>
+      </w:r>
+    </w:p>
+    <w:p>
+      <w:r>
+        <w:rPr>
+          <w:b/>
+        </w:rPr>
+        <w:t>Click for OpenID Connect</w:t>
+      </w:r>
+    </w:p>
+    <w:p>
+      <w:r>
+        <w:t>If you can require SSL for all requests, and you need to verify authentication in addition to just authorization, then use OpenID Connect on top of your OAuth 2.0 implementation.</w:t>
+      </w:r>
+    </w:p>
+    <w:p>
+      <w:r>
+        <w:lastRenderedPageBreak/>
+        <w:t>Remember that OAuth by itself is an authorization framework only, so be careful</w:t>
+      </w:r>
+      <w:r>
+        <w:t xml:space="preserve"> with the meaning that you ascribe to access tokens.</w:t>
+      </w:r>
+    </w:p>
+    <w:p>
+      <w:r>
+        <w:rPr>
+          <w:b/>
+        </w:rPr>
+        <w:t xml:space="preserve">Click for </w:t>
       </w:r>
       <w:proofErr w:type="spellStart"/>
       <w:r>
-        <w:t>gonna</w:t>
+        <w:rPr>
+          <w:b/>
+        </w:rPr>
+        <w:t>enterprisey</w:t>
       </w:r>
       <w:proofErr w:type="spellEnd"/>
-      <w:r>
-        <w:t xml:space="preserve"> cut it for you.</w:t>
-      </w:r>
-    </w:p>
-    <w:p>
-      <w:r>
-        <w:rPr>
-          <w:b/>
-        </w:rPr>
-        <w:t>Click for “So what should YOU use?”</w:t>
-      </w:r>
-    </w:p>
-    <w:p>
-      <w:r>
-        <w:t xml:space="preserve">OK, so I just threw a metric </w:t>
-      </w:r>
-      <w:proofErr w:type="spellStart"/>
-      <w:r>
-        <w:t>crapton</w:t>
-      </w:r>
-      <w:proofErr w:type="spellEnd"/>
-      <w:r>
-        <w:t xml:space="preserve"> of information at you. We talked about a lot of different authentication choices with a lot of different trade-offs. Like most things in this industry, the correct answer to this question is “it depends”.</w:t>
-      </w:r>
-    </w:p>
-    <w:p>
-      <w:r>
-        <w:t>To try and tie up all these details into a nice little package, let’s briefly recap each technology and talk about the scenarios they are best suited for.</w:t>
-      </w:r>
-    </w:p>
-    <w:p>
-      <w:r>
-        <w:rPr>
-          <w:b/>
-        </w:rPr>
-        <w:t>Click for client certificates</w:t>
-      </w:r>
-    </w:p>
-    <w:p>
-      <w:r>
-        <w:t>Client certificates a</w:t>
-      </w:r>
-      <w:r>
-        <w:t>re pretty easy to use, IF you can get your users to install them. They work best when you’re securing a private API on a trusted network. In Windows land, the sweet spot is when you’re using IIS and authenticating against Active Directory.</w:t>
-      </w:r>
-    </w:p>
-    <w:p>
-      <w:r>
-        <w:rPr>
-          <w:b/>
-        </w:rPr>
-        <w:t xml:space="preserve">Click for Basic </w:t>
-      </w:r>
-      <w:proofErr w:type="spellStart"/>
-      <w:r>
-        <w:rPr>
-          <w:b/>
-        </w:rPr>
-        <w:t>Auth</w:t>
-      </w:r>
-      <w:proofErr w:type="spellEnd"/>
-    </w:p>
-    <w:p>
-      <w:r>
-        <w:t xml:space="preserve">If you can tolerate SSL on all requests, and you want to write as little code as possible, then consider Basic Authentication. </w:t>
-      </w:r>
-    </w:p>
-    <w:p>
-      <w:r>
-        <w:t xml:space="preserve">The primary drawbacks are that you’re passing actual account credentials over the wire and you have no control over the login UI. The UI concerns mean that Basic </w:t>
-      </w:r>
-      <w:proofErr w:type="spellStart"/>
-      <w:r>
-        <w:t>Auth</w:t>
-      </w:r>
-      <w:proofErr w:type="spellEnd"/>
-      <w:r>
-        <w:t xml:space="preserve"> may not be a good choice for a public facing website, but it’s still a viable option for server-to-server calls where you can’t use client certificates.</w:t>
-      </w:r>
-    </w:p>
-    <w:p>
-      <w:r>
-        <w:t xml:space="preserve">This approach is only as secure as your use of </w:t>
-      </w:r>
-      <w:r>
-        <w:t>secure HTTP connections</w:t>
-      </w:r>
-      <w:r>
-        <w:t xml:space="preserve"> and the SSL</w:t>
-      </w:r>
-      <w:r>
-        <w:t>/TLS</w:t>
-      </w:r>
-      <w:r>
-        <w:t xml:space="preserve"> implementation on your platform.</w:t>
-      </w:r>
-    </w:p>
-    <w:p>
-      <w:r>
-        <w:rPr>
-          <w:b/>
-        </w:rPr>
-        <w:t xml:space="preserve">Click for Digest </w:t>
-      </w:r>
-      <w:proofErr w:type="spellStart"/>
-      <w:r>
-        <w:rPr>
-          <w:b/>
-        </w:rPr>
-        <w:t>Auth</w:t>
-      </w:r>
-      <w:proofErr w:type="spellEnd"/>
-    </w:p>
-    <w:p>
-      <w:r>
-        <w:t>There’s really no good reason to use Digest Auth. If you can tolerate SSL on all requests then just use Basic Auth. If you can’t, then use signed requests with API keys.</w:t>
-      </w:r>
-    </w:p>
-    <w:p>
-      <w:pPr>
-        <w:rPr>
-          <w:u w:val="single"/>
-        </w:rPr>
-      </w:pPr>
-      <w:r>
-        <w:rPr>
-          <w:b/>
-        </w:rPr>
-        <w:t xml:space="preserve">Click for API Keys as </w:t>
-      </w:r>
-      <w:r>
-        <w:rPr>
-          <w:b/>
-          <w:u w:val="single"/>
-        </w:rPr>
-        <w:t>bearer tokens</w:t>
-      </w:r>
-    </w:p>
-    <w:p>
-      <w:r>
-        <w:t>You</w:t>
-      </w:r>
-      <w:r>
-        <w:t xml:space="preserve"> might recall that we talked about two different ways that you can use API Keys. The first is to use them as “bearer tokens” where you pass the API Key on each request and it acts like a password of sorts.</w:t>
-      </w:r>
-    </w:p>
-    <w:p>
-      <w:r>
-        <w:t xml:space="preserve">The best place for this approach is when your app owns the identity data the API cares about and you can use SSL for all requests. If those two requirements are met then a custom API Key implementation </w:t>
-      </w:r>
-      <w:r>
-        <w:lastRenderedPageBreak/>
-        <w:t>will probably be less work than a 2-legged OAuth implementation, unless you already have OAuth experience.</w:t>
-      </w:r>
-    </w:p>
-    <w:p>
-      <w:r>
-        <w:t xml:space="preserve">Just like Basic </w:t>
-      </w:r>
-      <w:proofErr w:type="spellStart"/>
-      <w:r>
-        <w:t>Auth</w:t>
-      </w:r>
-      <w:proofErr w:type="spellEnd"/>
-      <w:r>
-        <w:t>, this approach is only as secure as your use of SSL and the SSL implementation on your platform.</w:t>
-      </w:r>
-    </w:p>
-    <w:p>
-      <w:r>
-        <w:rPr>
-          <w:b/>
-        </w:rPr>
-        <w:t xml:space="preserve">Click for API Keys for </w:t>
-      </w:r>
-      <w:r>
-        <w:rPr>
-          <w:b/>
-          <w:u w:val="single"/>
-        </w:rPr>
-        <w:t>request signing</w:t>
-      </w:r>
-    </w:p>
-    <w:p>
-      <w:r>
-        <w:t>The second way to use API Keys is to pair them with a secret key and then use the secret key to sign the request. This is a good choice when your app owns the identity data and you can’t, or don’t want to, rely on SSL for security.</w:t>
-      </w:r>
-    </w:p>
-    <w:p>
-      <w:r>
-        <w:t>Remember that creating the signature can be complex and requires that the client and server create the hash in exactly the same way. This approach is probably better if you’re writing the client AND server yourself. If you’re dealing with 3</w:t>
-      </w:r>
-      <w:r>
-        <w:rPr>
-          <w:vertAlign w:val="superscript"/>
-        </w:rPr>
-        <w:t>rd</w:t>
-      </w:r>
-      <w:r>
-        <w:t xml:space="preserve"> party clients, you may find </w:t>
-      </w:r>
-      <w:r>
-        <w:t>that documenting and supporting the canonicalization process is more trouble than its worth.</w:t>
-      </w:r>
-    </w:p>
-    <w:p>
-      <w:pPr>
-        <w:rPr>
-          <w:b/>
-        </w:rPr>
-      </w:pPr>
-      <w:r>
-        <w:rPr>
-          <w:b/>
-        </w:rPr>
-        <w:t>Click for OAuth 1.0a</w:t>
-      </w:r>
-    </w:p>
-    <w:p>
-      <w:r>
-        <w:t>If the identity data your API needs is owned by another party, then OAuth is the way to go. You might consider version 1.0a if you can’t or don’t want to rely on SSL for security and/or you care about client provider interoperability.</w:t>
-      </w:r>
-    </w:p>
-    <w:p>
-      <w:r>
-        <w:t xml:space="preserve">For instance, if you want to write your API one time and have it work against multiple identity providers by only changing a few </w:t>
-      </w:r>
-      <w:proofErr w:type="spellStart"/>
-      <w:r>
-        <w:t>config</w:t>
-      </w:r>
-      <w:proofErr w:type="spellEnd"/>
-      <w:r>
-        <w:t xml:space="preserve"> settings, then 1.0 is worth a look.</w:t>
-      </w:r>
-    </w:p>
-    <w:p>
-      <w:r>
-        <w:t>The primary drawbacks with OAuth 1.0 are the complexity involved in making signed requests and limited support for non-browser clients.</w:t>
-      </w:r>
-    </w:p>
-    <w:p>
-      <w:r>
-        <w:rPr>
-          <w:b/>
-        </w:rPr>
-        <w:t>Click for OAuth 2.0</w:t>
-      </w:r>
-    </w:p>
-    <w:p>
-      <w:r>
-        <w:t>If you care more about flexibility and simplicity than about interoperability, and you can require SSL, then OAuth 2.0 is a better fit than 1.0. 2.0 is also a better fit if you want to support a wider set of devices and authentication flows.</w:t>
-      </w:r>
-    </w:p>
-    <w:p>
-      <w:r>
-        <w:t>The primary drawbacks to OAuth 2.0 are reduced security relative to 1.0, and less interoperability as a result of having greater flexibility. Writing a client that can interact with multiple authentication providers will be harder using 2.0 than with other options.</w:t>
-      </w:r>
-    </w:p>
-    <w:p>
-      <w:r>
-        <w:rPr>
-          <w:b/>
-        </w:rPr>
-        <w:t>Click for OpenID Connect</w:t>
-      </w:r>
-    </w:p>
-    <w:p>
-      <w:r>
-        <w:t>If you can require SSL for all requests, and you need to verify authentication in addition to just authorization, then use OpenID Connect on top of your OAuth 2.0 implementation.</w:t>
-      </w:r>
-    </w:p>
-    <w:p>
-      <w:r>
-        <w:t>Remember that OAuth by itself is an authorization framework only, so be careful</w:t>
-      </w:r>
-      <w:r>
-        <w:t xml:space="preserve"> with the meaning that you ascribe to access tokens.</w:t>
-      </w:r>
-    </w:p>
-    <w:p>
-      <w:r>
-        <w:rPr>
-          <w:b/>
-        </w:rPr>
-        <w:t xml:space="preserve">Click for </w:t>
-      </w:r>
-      <w:proofErr w:type="spellStart"/>
-      <w:r>
-        <w:rPr>
-          <w:b/>
-        </w:rPr>
-        <w:t>enterprisey</w:t>
-      </w:r>
-      <w:proofErr w:type="spellEnd"/>
     </w:p>
     <w:p>
       <w:r>
@@ -6265,7 +6337,6 @@
         <w:rPr>
           <w:b/>
         </w:rPr>
-        <w:lastRenderedPageBreak/>
         <w:t>Click for 3 key things</w:t>
       </w:r>
     </w:p>
@@ -10964,7 +11035,7 @@
 </file>
 
 <file path=customXml/itemProps1.xml><?xml version="1.0" encoding="utf-8"?>
-<ds:datastoreItem xmlns:ds="http://schemas.openxmlformats.org/officeDocument/2006/customXml" ds:itemID="{BE3B9913-4415-4F9D-8595-0CC4AB32F32C}">
+<ds:datastoreItem xmlns:ds="http://schemas.openxmlformats.org/officeDocument/2006/customXml" ds:itemID="{FFD31E2A-45E9-4C8D-A44F-9B28E07F4E6B}">
   <ds:schemaRefs>
     <ds:schemaRef ds:uri="http://schemas.openxmlformats.org/officeDocument/2006/bibliography"/>
   </ds:schemaRefs>

</xml_diff>

<commit_message>
More tweaks. Is it Friday yet?
</commit_message>
<xml_diff>
--- a/Narrative.docx
+++ b/Narrative.docx
@@ -3250,16 +3250,7 @@
     </w:p>
     <w:p>
       <w:r>
-        <w:t>If you want to use a custom API Key implementation, but you’re concerned about the security limitations</w:t>
-      </w:r>
-      <w:r>
-        <w:t xml:space="preserve"> we just discussed</w:t>
-      </w:r>
-      <w:r>
-        <w:t xml:space="preserve">, then </w:t>
-      </w:r>
-      <w:r>
-        <w:t>your next option is to use them as cryptographic keys to “sign” the HTTP request.</w:t>
+        <w:t>The other way to use API keys is to digitally sign the HTTP request.</w:t>
       </w:r>
     </w:p>
     <w:p>
@@ -3314,6 +3305,11 @@
       </w:r>
       <w:r>
         <w:t>TLS, and the server can guarantee the authenticity of the message. It can be sure that the request it received was exactly what the client sent and wasn’t modified in transit, even without network level encryption via TLS.</w:t>
+      </w:r>
+    </w:p>
+    <w:p>
+      <w:r>
+        <w:t>If the message itself is sensitive you might still want to use TLS, but unlike with bearer tokens there is no danger that an attacker can eavesdrop on a connection and compromise the authentication portion.</w:t>
       </w:r>
     </w:p>
     <w:p>
@@ -3471,6 +3467,7 @@
         </w:numPr>
       </w:pPr>
       <w:r>
+        <w:lastRenderedPageBreak/>
         <w:t xml:space="preserve">Guarantees message integrity - </w:t>
       </w:r>
       <w:r>
@@ -3482,7 +3479,6 @@
     </w:p>
     <w:p>
       <w:r>
-        <w:lastRenderedPageBreak/>
         <w:t xml:space="preserve">If you’re not using TLS, then you do have to consider a replay attack, which is where an attacker captures a request and resubmits, or replays, that </w:t>
       </w:r>
       <w:r>
@@ -3731,6 +3727,7 @@
     </w:p>
     <w:p>
       <w:r>
+        <w:lastRenderedPageBreak/>
         <w:t>W</w:t>
       </w:r>
       <w:r>
@@ -3742,294 +3739,300 @@
     </w:p>
     <w:p>
       <w:r>
+        <w:t xml:space="preserve">This means you can’t use the user’s password as the secret value. </w:t>
+      </w:r>
+      <w:r>
+        <w:t xml:space="preserve">The whole point of secure password storage is </w:t>
+      </w:r>
+      <w:r>
+        <w:t>for the app to ONLY know the encrypted password, and to prevent the app from being able to obtain the raw value.</w:t>
+      </w:r>
+    </w:p>
+    <w:p>
+      <w:r>
+        <w:t xml:space="preserve">A popular approach is to issue API Keys as a </w:t>
+      </w:r>
+      <w:r>
+        <w:rPr>
+          <w:b/>
+        </w:rPr>
+        <w:t>pair</w:t>
+      </w:r>
+      <w:r>
+        <w:t xml:space="preserve"> of values: a public API </w:t>
+      </w:r>
+      <w:proofErr w:type="gramStart"/>
+      <w:r>
+        <w:t>key, that is transmitted over the wire with each request,</w:t>
+      </w:r>
+      <w:proofErr w:type="gramEnd"/>
+      <w:r>
+        <w:t xml:space="preserve"> and a private key that is only known by the client and server. </w:t>
+      </w:r>
+    </w:p>
+    <w:p>
+      <w:r>
+        <w:t xml:space="preserve">This isn’t without drawbacks, of course. </w:t>
+      </w:r>
+      <w:r>
+        <w:t xml:space="preserve">Storing </w:t>
+      </w:r>
+      <w:r>
+        <w:t xml:space="preserve">the secret keys </w:t>
+      </w:r>
+      <w:r>
+        <w:t xml:space="preserve">in </w:t>
+      </w:r>
+      <w:r>
+        <w:t>plain text or in</w:t>
+      </w:r>
+      <w:r>
+        <w:t xml:space="preserve"> </w:t>
+      </w:r>
+      <w:r>
+        <w:t xml:space="preserve">a </w:t>
+      </w:r>
+      <w:r>
+        <w:t xml:space="preserve">reversible manner means that </w:t>
+      </w:r>
+      <w:r>
+        <w:t>any attacker that compromises the database</w:t>
+      </w:r>
+      <w:r>
+        <w:t xml:space="preserve"> </w:t>
+      </w:r>
+      <w:r>
+        <w:t>can begin to impersonate users.</w:t>
+      </w:r>
+    </w:p>
+    <w:p>
+      <w:r>
+        <w:t xml:space="preserve">If your API isn’t that sensitive, then </w:t>
+      </w:r>
+      <w:r>
+        <w:t>this might be a risk you’re willing to take. After all, accessing the plain text secret keys is not the same as accessing plain text passwords. If you’re concerned about this, however, then you will probably want to implement an expiration policy for the secret keys. That way, even if the database is compromised and you’re unaware, there would be a limited window of time during which the compromised keys would be usable.</w:t>
+      </w:r>
+    </w:p>
+    <w:p>
+      <w:pPr>
+        <w:rPr>
+          <w:b/>
+        </w:rPr>
+      </w:pPr>
+      <w:r>
+        <w:rPr>
+          <w:b/>
+        </w:rPr>
+        <w:t>Click for “</w:t>
+      </w:r>
+      <w:r>
+        <w:rPr>
+          <w:b/>
+        </w:rPr>
+        <w:t>HMAC for server clients</w:t>
+      </w:r>
+      <w:r>
+        <w:rPr>
+          <w:b/>
+        </w:rPr>
+        <w:t>”</w:t>
+      </w:r>
+    </w:p>
+    <w:p>
+      <w:r>
+        <w:t xml:space="preserve">There’s one other detail of an HMAC implementation that you need to think about, and that’s how the client and server come to both know the secret value </w:t>
+      </w:r>
+      <w:r>
+        <w:t>in the first place.</w:t>
+      </w:r>
+      <w:r>
+        <w:t xml:space="preserve"> </w:t>
+      </w:r>
+    </w:p>
+    <w:p>
+      <w:r>
+        <w:t xml:space="preserve">If you’re </w:t>
+      </w:r>
+      <w:r>
+        <w:t xml:space="preserve">writing a </w:t>
+      </w:r>
+      <w:r>
+        <w:t xml:space="preserve">server-based </w:t>
+      </w:r>
+      <w:r>
+        <w:t>client</w:t>
+      </w:r>
+      <w:r>
+        <w:t>s</w:t>
+      </w:r>
+      <w:r>
+        <w:t xml:space="preserve"> it’s easy.</w:t>
+      </w:r>
+      <w:r>
+        <w:t xml:space="preserve"> </w:t>
+      </w:r>
+      <w:r>
+        <w:t xml:space="preserve">Some person, likely a programmer, </w:t>
+      </w:r>
+      <w:r>
+        <w:t xml:space="preserve">obtains the API key </w:t>
+      </w:r>
+      <w:r>
+        <w:t xml:space="preserve">and secret value </w:t>
+      </w:r>
+      <w:r>
+        <w:t xml:space="preserve">using some secure mechanism, </w:t>
+      </w:r>
+      <w:r>
+        <w:t xml:space="preserve">such as logging into a secure website over SSL, </w:t>
+      </w:r>
+      <w:r>
+        <w:t xml:space="preserve">and then puts it into the source code or </w:t>
+      </w:r>
+      <w:proofErr w:type="spellStart"/>
+      <w:r>
+        <w:t>config</w:t>
+      </w:r>
+      <w:proofErr w:type="spellEnd"/>
+      <w:r>
+        <w:t xml:space="preserve"> file</w:t>
+      </w:r>
+      <w:r>
+        <w:t xml:space="preserve"> for the client</w:t>
+      </w:r>
+      <w:r>
+        <w:t xml:space="preserve">. </w:t>
+      </w:r>
+      <w:r>
+        <w:t>Once set, it doesn’t need to change</w:t>
+      </w:r>
+      <w:r>
+        <w:t>; that specific deployed instance of the client will only ever deal with that one pair of values.</w:t>
+      </w:r>
+      <w:r>
+        <w:t xml:space="preserve"> </w:t>
+      </w:r>
+    </w:p>
+    <w:p>
+      <w:pPr>
+        <w:rPr>
+          <w:b/>
+        </w:rPr>
+      </w:pPr>
+      <w:r>
+        <w:rPr>
+          <w:b/>
+        </w:rPr>
+        <w:t>Click for “</w:t>
+      </w:r>
+      <w:r>
+        <w:rPr>
+          <w:b/>
+        </w:rPr>
+        <w:t>HMAC for JS clients</w:t>
+      </w:r>
+      <w:r>
+        <w:rPr>
+          <w:b/>
+        </w:rPr>
+        <w:t>”</w:t>
+      </w:r>
+    </w:p>
+    <w:p>
+      <w:r>
+        <w:t xml:space="preserve">If you’re </w:t>
+      </w:r>
+      <w:r>
+        <w:t xml:space="preserve">writing a native </w:t>
+      </w:r>
+      <w:r>
+        <w:t xml:space="preserve">mobile app or </w:t>
+      </w:r>
+      <w:r>
+        <w:t xml:space="preserve">a JavaScript client </w:t>
+      </w:r>
+      <w:r>
+        <w:t>then it’s a little more complicated</w:t>
+      </w:r>
+      <w:r>
+        <w:t xml:space="preserve">. In </w:t>
+      </w:r>
+      <w:r>
+        <w:t xml:space="preserve">those cases, there’s no reliable way to ensure that the client will have the key up front. Consider a PC in a computer lab; </w:t>
+      </w:r>
+      <w:r>
+        <w:t xml:space="preserve">any number of users might sit down and log into that PC, so there needs to be a way to securely transmit the secret key to the PC </w:t>
+      </w:r>
+      <w:r>
+        <w:rPr>
+          <w:i/>
+        </w:rPr>
+        <w:t xml:space="preserve">before </w:t>
+      </w:r>
+      <w:r>
+        <w:t>it can start making signed requests.</w:t>
+      </w:r>
+      <w:r>
+        <w:t xml:space="preserve"> You also want to remove the key when the user logs off.</w:t>
+      </w:r>
+    </w:p>
+    <w:p>
+      <w:r>
+        <w:t>The best way to do that is to return the key in response to a successful login, as you can see here. The browser or app collects the actual user password from the user and submits it as a POST over SSL. If the login is successful, the server returns a response that includes the key. The client then saves the key in memory or local storage of some kind. Now that the client has the key, subsequent requests can be made without SSL.</w:t>
+      </w:r>
+    </w:p>
+    <w:p>
+      <w:r>
+        <w:t>When the user logs out, just delete the key from memory.</w:t>
+      </w:r>
+    </w:p>
+    <w:p>
+      <w:pPr>
+        <w:rPr>
+          <w:b/>
+        </w:rPr>
+      </w:pPr>
+      <w:r>
+        <w:rPr>
+          <w:b/>
+        </w:rPr>
+        <w:t>Click for “</w:t>
+      </w:r>
+      <w:r>
+        <w:rPr>
+          <w:b/>
+        </w:rPr>
+        <w:t>Temporary keys for JS clients</w:t>
+      </w:r>
+      <w:r>
+        <w:rPr>
+          <w:b/>
+        </w:rPr>
+        <w:t>”</w:t>
+      </w:r>
+    </w:p>
+    <w:p>
+      <w:r>
+        <w:t xml:space="preserve">Because private keys are so important, you need to take care when exposing them to the user. The moment you store the key in a phone’s memory or in the </w:t>
+      </w:r>
+      <w:proofErr w:type="spellStart"/>
+      <w:r>
+        <w:t>LocalStorage</w:t>
+      </w:r>
+      <w:proofErr w:type="spellEnd"/>
+      <w:r>
+        <w:t xml:space="preserve"> of some browser you’re creating the possibility that it might get leaked or stolen.</w:t>
+      </w:r>
+    </w:p>
+    <w:p>
+      <w:r>
         <w:lastRenderedPageBreak/>
-        <w:t xml:space="preserve">This means you can’t use the user’s password as the secret value. </w:t>
-      </w:r>
-      <w:r>
-        <w:t xml:space="preserve">The whole point of secure password storage is </w:t>
-      </w:r>
-      <w:r>
-        <w:t>for the app to ONLY know the encrypted password, and to prevent the app from being able to obtain the raw value.</w:t>
-      </w:r>
-    </w:p>
-    <w:p>
-      <w:bookmarkStart w:id="0" w:name="_GoBack"/>
-      <w:bookmarkEnd w:id="0"/>
-      <w:r>
-        <w:t xml:space="preserve">A popular approach is to issue API Keys as a </w:t>
-      </w:r>
-      <w:r>
-        <w:rPr>
-          <w:b/>
-        </w:rPr>
-        <w:t>pair</w:t>
-      </w:r>
-      <w:r>
-        <w:t xml:space="preserve"> of values: a public API key, that is transmitted over the wire with each request, and a private key that is only known by the client and server. </w:t>
-      </w:r>
-    </w:p>
-    <w:p>
-      <w:r>
-        <w:t xml:space="preserve">This isn’t without drawbacks, of course. </w:t>
-      </w:r>
-      <w:r>
-        <w:t xml:space="preserve">Storing </w:t>
-      </w:r>
-      <w:r>
-        <w:t xml:space="preserve">the secret keys </w:t>
-      </w:r>
-      <w:r>
-        <w:t xml:space="preserve">in </w:t>
-      </w:r>
-      <w:r>
-        <w:t>plain text or in</w:t>
-      </w:r>
-      <w:r>
-        <w:t xml:space="preserve"> </w:t>
-      </w:r>
-      <w:r>
-        <w:t xml:space="preserve">a </w:t>
-      </w:r>
-      <w:r>
-        <w:t xml:space="preserve">reversible manner means that </w:t>
-      </w:r>
-      <w:r>
-        <w:t>any attacker that compromises the database</w:t>
-      </w:r>
-      <w:r>
-        <w:t xml:space="preserve"> </w:t>
-      </w:r>
-      <w:r>
-        <w:t>can begin to impersonate users.</w:t>
-      </w:r>
-    </w:p>
-    <w:p>
-      <w:r>
-        <w:t xml:space="preserve">If your API isn’t that sensitive, then </w:t>
-      </w:r>
-      <w:r>
-        <w:t>this might be a risk you’re willing to take. After all, accessing the plain text secret keys is not the same as accessing plain text passwords. If you’re concerned about this, however, then you will probably want to implement an expiration policy for the secret keys. That way, even if the database is compromised and you’re unaware, there would be a limited window of time during which the compromised keys would be usable.</w:t>
-      </w:r>
-    </w:p>
-    <w:p>
-      <w:pPr>
-        <w:rPr>
-          <w:b/>
-        </w:rPr>
-      </w:pPr>
-      <w:r>
-        <w:rPr>
-          <w:b/>
-        </w:rPr>
-        <w:t>Click for “</w:t>
-      </w:r>
-      <w:r>
-        <w:rPr>
-          <w:b/>
-        </w:rPr>
-        <w:t>HMAC for server clients</w:t>
-      </w:r>
-      <w:r>
-        <w:rPr>
-          <w:b/>
-        </w:rPr>
-        <w:t>”</w:t>
-      </w:r>
-    </w:p>
-    <w:p>
-      <w:r>
-        <w:t xml:space="preserve">There’s one other detail of an HMAC implementation that you need to think about, and that’s how the client and server come to both know the secret value </w:t>
-      </w:r>
-      <w:r>
-        <w:t>in the first place.</w:t>
-      </w:r>
-      <w:r>
-        <w:t xml:space="preserve"> </w:t>
-      </w:r>
-    </w:p>
-    <w:p>
-      <w:r>
-        <w:t xml:space="preserve">If you’re </w:t>
-      </w:r>
-      <w:r>
-        <w:t xml:space="preserve">writing a </w:t>
-      </w:r>
-      <w:r>
-        <w:t xml:space="preserve">server-based </w:t>
-      </w:r>
-      <w:r>
-        <w:t>client</w:t>
-      </w:r>
-      <w:r>
-        <w:t>s</w:t>
-      </w:r>
-      <w:r>
-        <w:t xml:space="preserve"> it’s easy.</w:t>
-      </w:r>
-      <w:r>
-        <w:t xml:space="preserve"> </w:t>
-      </w:r>
-      <w:r>
-        <w:t xml:space="preserve">Some person, likely a programmer, </w:t>
-      </w:r>
-      <w:r>
-        <w:t xml:space="preserve">obtains the API key </w:t>
-      </w:r>
-      <w:r>
-        <w:t xml:space="preserve">and secret value </w:t>
-      </w:r>
-      <w:r>
-        <w:t xml:space="preserve">using some secure mechanism, </w:t>
-      </w:r>
-      <w:r>
-        <w:t xml:space="preserve">such as logging into a secure website over SSL, </w:t>
-      </w:r>
-      <w:r>
-        <w:t xml:space="preserve">and then puts it into the source code or </w:t>
-      </w:r>
-      <w:proofErr w:type="spellStart"/>
-      <w:r>
-        <w:t>config</w:t>
-      </w:r>
-      <w:proofErr w:type="spellEnd"/>
-      <w:r>
-        <w:t xml:space="preserve"> file</w:t>
-      </w:r>
-      <w:r>
-        <w:t xml:space="preserve"> for the client</w:t>
-      </w:r>
-      <w:r>
-        <w:t xml:space="preserve">. </w:t>
-      </w:r>
-      <w:r>
-        <w:t>Once set, it doesn’t need to change</w:t>
-      </w:r>
-      <w:r>
-        <w:t>; that specific deployed instance of the client will only ever deal with that one pair of values.</w:t>
-      </w:r>
-      <w:r>
-        <w:t xml:space="preserve"> </w:t>
-      </w:r>
-    </w:p>
-    <w:p>
-      <w:pPr>
-        <w:rPr>
-          <w:b/>
-        </w:rPr>
-      </w:pPr>
-      <w:r>
-        <w:rPr>
-          <w:b/>
-        </w:rPr>
-        <w:t>Click for “</w:t>
-      </w:r>
-      <w:r>
-        <w:rPr>
-          <w:b/>
-        </w:rPr>
-        <w:t>HMAC for JS clients</w:t>
-      </w:r>
-      <w:r>
-        <w:rPr>
-          <w:b/>
-        </w:rPr>
-        <w:t>”</w:t>
-      </w:r>
-    </w:p>
-    <w:p>
-      <w:r>
-        <w:t xml:space="preserve">If you’re </w:t>
-      </w:r>
-      <w:r>
-        <w:t xml:space="preserve">writing a native </w:t>
-      </w:r>
-      <w:r>
-        <w:t xml:space="preserve">mobile app or </w:t>
-      </w:r>
-      <w:r>
-        <w:t xml:space="preserve">a JavaScript client </w:t>
-      </w:r>
-      <w:r>
-        <w:t>then it’s a little more complicated</w:t>
-      </w:r>
-      <w:r>
-        <w:t xml:space="preserve">. In </w:t>
-      </w:r>
-      <w:r>
-        <w:t xml:space="preserve">those cases, there’s no reliable way to ensure that the client will have the key up front. Consider a PC in a computer lab; </w:t>
-      </w:r>
-      <w:r>
-        <w:t xml:space="preserve">any number of users might sit down and log into that PC, so there needs to be a way to securely transmit the secret key to the PC </w:t>
+        <w:t xml:space="preserve">For that reason, you might want to issue </w:t>
       </w:r>
       <w:r>
         <w:rPr>
           <w:i/>
         </w:rPr>
-        <w:t xml:space="preserve">before </w:t>
-      </w:r>
-      <w:r>
-        <w:t>it can start making signed requests.</w:t>
-      </w:r>
-      <w:r>
-        <w:t xml:space="preserve"> You also want to remove the key when the user logs off.</w:t>
-      </w:r>
-    </w:p>
-    <w:p>
-      <w:r>
-        <w:t>The best way to do that is to return the key in response to a successful login, as you can see here. The browser or app collects the actual user password from the user and submits it as a POST over SSL. If the login is successful, the server returns a response that includes the key. The client then saves the key in memory or local storage of some kind. Now that the client has the key, subsequent requests can be made without SSL.</w:t>
-      </w:r>
-    </w:p>
-    <w:p>
-      <w:r>
-        <w:t>When the user logs out, just delete the key from memory.</w:t>
-      </w:r>
-    </w:p>
-    <w:p>
-      <w:pPr>
-        <w:rPr>
-          <w:b/>
-        </w:rPr>
-      </w:pPr>
-      <w:r>
-        <w:rPr>
-          <w:b/>
-        </w:rPr>
-        <w:t>Click for “</w:t>
-      </w:r>
-      <w:r>
-        <w:rPr>
-          <w:b/>
-        </w:rPr>
-        <w:t>Temporary keys for JS clients</w:t>
-      </w:r>
-      <w:r>
-        <w:rPr>
-          <w:b/>
-        </w:rPr>
-        <w:t>”</w:t>
-      </w:r>
-    </w:p>
-    <w:p>
-      <w:r>
-        <w:t xml:space="preserve">Because private keys are so important, you need to take care when exposing them to the user. The moment you store the key in a phone’s memory or in the </w:t>
-      </w:r>
-      <w:proofErr w:type="spellStart"/>
-      <w:r>
-        <w:t>LocalStorage</w:t>
-      </w:r>
-      <w:proofErr w:type="spellEnd"/>
-      <w:r>
-        <w:t xml:space="preserve"> of some browser you’re creating the possibility that it might get leaked or stolen.</w:t>
-      </w:r>
-    </w:p>
-    <w:p>
-      <w:r>
-        <w:t xml:space="preserve">For that reason, you might want to issue </w:t>
-      </w:r>
-      <w:r>
-        <w:rPr>
-          <w:i/>
-        </w:rPr>
         <w:t xml:space="preserve">temporary </w:t>
       </w:r>
       <w:r>
@@ -4038,7 +4041,6 @@
     </w:p>
     <w:p>
       <w:r>
-        <w:lastRenderedPageBreak/>
         <w:t>Here’s how it might work:</w:t>
       </w:r>
     </w:p>
@@ -4130,6 +4132,11 @@
       </w:r>
     </w:p>
     <w:p>
+      <w:r>
+        <w:t>Also, be sure to deactivate the key when the user logs out. This was one of the things that I got wrong initially; we used a persistent, long-lived key that was still usable after the user’s session expired.</w:t>
+      </w:r>
+    </w:p>
+    <w:p>
       <w:pPr>
         <w:rPr>
           <w:b/>
@@ -4189,7 +4196,13 @@
         </w:numPr>
       </w:pPr>
       <w:r>
-        <w:t xml:space="preserve">When used like a password, the API Key is passed in a URL parameter or a header with each request to identify the requestor to the server. The requests MUST use SSL to protect the key in transit and the server SHOULD store the keys in a secure fashion. </w:t>
+        <w:t xml:space="preserve">When used like a password, the API Key is passed in a URL parameter or a header with each request to identify the requestor to the server. The requests MUST use </w:t>
+      </w:r>
+      <w:r>
+        <w:t>TLS</w:t>
+      </w:r>
+      <w:r>
+        <w:t xml:space="preserve"> to protect the key in transit and the server SHOULD store the keys in a secure fashion. </w:t>
       </w:r>
       <w:r>
         <w:br/>
@@ -4204,7 +4217,7 @@
         </w:numPr>
       </w:pPr>
       <w:r>
-        <w:t xml:space="preserve">When API Keys are used as a cryptographic key to sign </w:t>
+        <w:t xml:space="preserve">When API Keys are used to sign </w:t>
       </w:r>
       <w:r>
         <w:t>requests then each public API Key must be paired with a private key that is kept secure. However, those private keys must be stored on the server as text or using reversible encryption. Although more complex than using keys as passwords, signing requests allows us to avoid requiring SSL, proves requests weren’t modified in transit and prevents attackers from forging requests of their own.</w:t>
@@ -4218,19 +4231,9 @@
     <w:p>
       <w:pPr>
         <w:pStyle w:val="ListParagraph"/>
-        <w:numPr>
-          <w:ilvl w:val="0"/>
-          <w:numId w:val="36"/>
-        </w:numPr>
-      </w:pPr>
-      <w:r>
-        <w:t>If you’re doing server-to-server API calls then signed requests are easy to do and provide a lot of security. If you’re writing a mobile app or JS client then it’s doable, but at some point you’ll end up storing the private key on the client. If this bothers you, consider assigning a temporary API Key upon login or just use SSL and avoid the complexity of signing requests</w:t>
-      </w:r>
-    </w:p>
-    <w:p>
-      <w:pPr>
-        <w:pStyle w:val="ListParagraph"/>
-      </w:pPr>
+      </w:pPr>
+      <w:bookmarkStart w:id="0" w:name="_GoBack"/>
+      <w:bookmarkEnd w:id="0"/>
     </w:p>
     <w:p>
       <w:pPr>
@@ -4272,6 +4275,7 @@
     </w:p>
     <w:p>
       <w:r>
+        <w:lastRenderedPageBreak/>
         <w:t xml:space="preserve">We’re going to discuss </w:t>
       </w:r>
       <w:r>
@@ -4306,263 +4310,263 @@
         <w:rPr>
           <w:b/>
         </w:rPr>
+        <w:t>Click for “2-legged”</w:t>
+      </w:r>
+    </w:p>
+    <w:p>
+      <w:r>
+        <w:t xml:space="preserve">OAuth was originally designed to solve the problem of </w:t>
+      </w:r>
+      <w:r>
+        <w:t>“delegated authorization” in a 3-party scenario.</w:t>
+      </w:r>
+    </w:p>
+    <w:p>
+      <w:r>
+        <w:t>To explain that, let’s</w:t>
+      </w:r>
+      <w:r>
+        <w:t xml:space="preserve"> first</w:t>
+      </w:r>
+      <w:r>
+        <w:t xml:space="preserve"> </w:t>
+      </w:r>
+      <w:r>
+        <w:t xml:space="preserve">review </w:t>
+      </w:r>
+      <w:r>
+        <w:t>the traditional 2-party scenario you see here.</w:t>
+      </w:r>
+      <w:r>
+        <w:t xml:space="preserve"> </w:t>
+      </w:r>
+    </w:p>
+    <w:p>
+      <w:r>
+        <w:t>In this model, the client uses its credentials to access its resources on the server. As far as the server is concerned, the credentials belong to the client. The server doesn’t care where those credentials came from or if the client is acting on behalf of some other entity, as long as the authentication succeeds then the request is processed.</w:t>
+      </w:r>
+      <w:r>
+        <w:t xml:space="preserve"> In OAuth parlance, this is a “2-legged” model because there are two entities involv</w:t>
+      </w:r>
+      <w:r>
+        <w:t>ed. One scenario that uses this model is server-to-server communication.</w:t>
+      </w:r>
+    </w:p>
+    <w:p>
+      <w:pPr>
+        <w:rPr>
+          <w:b/>
+        </w:rPr>
+      </w:pPr>
+      <w:r>
+        <w:rPr>
+          <w:b/>
+        </w:rPr>
+        <w:t>Click for 3-legged</w:t>
+      </w:r>
+    </w:p>
+    <w:p>
+      <w:r>
+        <w:t xml:space="preserve">However, there are times when the client is acting on behalf of another entity, such as a person </w:t>
+      </w:r>
+      <w:r>
+        <w:t>that’s interacting with it</w:t>
+      </w:r>
+      <w:r>
+        <w:t xml:space="preserve">. In those cases, </w:t>
+      </w:r>
+      <w:r>
+        <w:t xml:space="preserve">client is </w:t>
+      </w:r>
+      <w:r>
+        <w:t xml:space="preserve">not accessing its own resources but </w:t>
+      </w:r>
+      <w:r>
+        <w:t>those of the user.</w:t>
+      </w:r>
+    </w:p>
+    <w:p>
+      <w:r>
+        <w:t xml:space="preserve">One way to implement this is for the user to share their </w:t>
+      </w:r>
+      <w:r>
+        <w:t>credentials with the client so that the client can use them to make the authenticated request.</w:t>
+      </w:r>
+    </w:p>
+    <w:p>
+      <w:r>
+        <w:t xml:space="preserve">In some cases this is fine. If you log into a trusted website that uses a JS front end, and that front end makes API calls to the server on your behalf, it’s not a big deal if that front end uses your credentials. In fact, if you </w:t>
+      </w:r>
+      <w:r>
+        <w:rPr>
+          <w:i/>
+        </w:rPr>
+        <w:t xml:space="preserve">log in </w:t>
+      </w:r>
+      <w:r>
+        <w:t>to a site, you’re explicitly giving that site your credentials in order to authenticate yourself.</w:t>
+      </w:r>
+    </w:p>
+    <w:p>
+      <w:pPr>
+        <w:rPr>
+          <w:b/>
+        </w:rPr>
+      </w:pPr>
+      <w:r>
+        <w:rPr>
+          <w:b/>
+        </w:rPr>
+        <w:t>Click for next</w:t>
+      </w:r>
+    </w:p>
+    <w:p>
+      <w:r>
+        <w:t>But what if you DON’T trust the client with your credentials? L</w:t>
+      </w:r>
+      <w:r>
+        <w:t>et’s say you have some photos that you’ve uploaded to Facebook</w:t>
+      </w:r>
+      <w:r>
+        <w:t xml:space="preserve"> and</w:t>
+      </w:r>
+      <w:r>
+        <w:t xml:space="preserve"> </w:t>
+      </w:r>
+      <w:r>
+        <w:t>y</w:t>
+      </w:r>
+      <w:r>
+        <w:t xml:space="preserve">ou want to use </w:t>
+      </w:r>
+      <w:r>
+        <w:t>an online photo printing service to create greeting cards using those photos</w:t>
+      </w:r>
+      <w:r>
+        <w:t xml:space="preserve">. However, you really don’t want to trust the photo service with your Facebook username and password. </w:t>
+      </w:r>
+      <w:r>
+        <w:t xml:space="preserve">In this case, the photo printing service is an </w:t>
+      </w:r>
+      <w:r>
+        <w:rPr>
+          <w:b/>
+        </w:rPr>
+        <w:t>untrusted client</w:t>
+      </w:r>
+      <w:r>
+        <w:t xml:space="preserve"> because you understandably don’t want to give it your full account details.</w:t>
+      </w:r>
+    </w:p>
+    <w:p>
+      <w:pPr>
+        <w:rPr>
+          <w:b/>
+        </w:rPr>
+      </w:pPr>
+      <w:r>
+        <w:rPr>
+          <w:b/>
+        </w:rPr>
+        <w:t xml:space="preserve">Click for “Delegated </w:t>
+      </w:r>
+      <w:proofErr w:type="spellStart"/>
+      <w:r>
+        <w:rPr>
+          <w:b/>
+        </w:rPr>
+        <w:t>Auth</w:t>
+      </w:r>
+      <w:proofErr w:type="spellEnd"/>
+      <w:r>
+        <w:rPr>
+          <w:b/>
+        </w:rPr>
+        <w:t xml:space="preserve"> (3-legged)”</w:t>
+      </w:r>
+    </w:p>
+    <w:p>
+      <w:r>
+        <w:t>This is the exact scenario that OAuth was originally designed for. It</w:t>
+      </w:r>
+      <w:r>
+        <w:t>’</w:t>
+      </w:r>
+      <w:r>
+        <w:t>s called a “3-legged” model because there are 3 parties involved: the Resource Owner</w:t>
+      </w:r>
+      <w:r>
+        <w:t xml:space="preserve"> that owns the content</w:t>
+      </w:r>
+      <w:r>
+        <w:t xml:space="preserve">, </w:t>
+      </w:r>
+      <w:r>
+        <w:t>the Service Provider</w:t>
+      </w:r>
+      <w:r>
+        <w:t xml:space="preserve"> that hosts the content</w:t>
+      </w:r>
+      <w:r>
+        <w:t>, and the Client</w:t>
+      </w:r>
+      <w:r>
+        <w:t xml:space="preserve"> that accesses the content</w:t>
+      </w:r>
+      <w:r>
+        <w:t xml:space="preserve">. </w:t>
+      </w:r>
+      <w:r>
+        <w:t>OAuth allows t</w:t>
+      </w:r>
+      <w:r>
+        <w:t xml:space="preserve">he </w:t>
+      </w:r>
+      <w:r>
+        <w:t xml:space="preserve">Resource </w:t>
+      </w:r>
+      <w:r>
+        <w:t xml:space="preserve">Owner </w:t>
+      </w:r>
+      <w:r>
+        <w:t xml:space="preserve">to authorize </w:t>
+      </w:r>
+      <w:r>
+        <w:t>the Client</w:t>
+      </w:r>
+      <w:r>
+        <w:t xml:space="preserve"> to access the data </w:t>
+      </w:r>
+      <w:r>
+        <w:t>client</w:t>
+      </w:r>
+      <w:r>
+        <w:t xml:space="preserve"> on their behalf, but without sharing the owner’s credentials with the client.</w:t>
+      </w:r>
+    </w:p>
+    <w:p>
+      <w:pPr>
+        <w:rPr>
+          <w:b/>
+        </w:rPr>
+      </w:pPr>
+      <w:proofErr w:type="gramStart"/>
+      <w:r>
+        <w:rPr>
+          <w:b/>
+        </w:rPr>
+        <w:t>transition</w:t>
+      </w:r>
+      <w:proofErr w:type="gramEnd"/>
+    </w:p>
+    <w:p>
+      <w:r>
+        <w:t>There are two versions of OAuth and they solve this problem in very different ways. Unfortunately, it’s not universally accepted that the newer version is best. I’m going to talk about both versions so that you can make an informed decision between them.</w:t>
+      </w:r>
+    </w:p>
+    <w:p>
+      <w:r>
         <w:lastRenderedPageBreak/>
-        <w:t>Click for “2-legged”</w:t>
-      </w:r>
-    </w:p>
-    <w:p>
-      <w:r>
-        <w:t xml:space="preserve">OAuth was originally designed to solve the problem of </w:t>
-      </w:r>
-      <w:r>
-        <w:t>“delegated authorization” in a 3-party scenario.</w:t>
-      </w:r>
-    </w:p>
-    <w:p>
-      <w:r>
-        <w:t>To explain that, let’s</w:t>
-      </w:r>
-      <w:r>
-        <w:t xml:space="preserve"> first</w:t>
-      </w:r>
-      <w:r>
-        <w:t xml:space="preserve"> </w:t>
-      </w:r>
-      <w:r>
-        <w:t xml:space="preserve">review </w:t>
-      </w:r>
-      <w:r>
-        <w:t>the traditional 2-party scenario you see here.</w:t>
-      </w:r>
-      <w:r>
-        <w:t xml:space="preserve"> </w:t>
-      </w:r>
-    </w:p>
-    <w:p>
-      <w:r>
-        <w:t>In this model, the client uses its credentials to access its resources on the server. As far as the server is concerned, the credentials belong to the client. The server doesn’t care where those credentials came from or if the client is acting on behalf of some other entity, as long as the authentication succeeds then the request is processed.</w:t>
-      </w:r>
-      <w:r>
-        <w:t xml:space="preserve"> In OAuth parlance, this is a “2-legged” model because there are two entities involv</w:t>
-      </w:r>
-      <w:r>
-        <w:t>ed. One scenario that uses this model is server-to-server communication.</w:t>
-      </w:r>
-    </w:p>
-    <w:p>
-      <w:pPr>
-        <w:rPr>
-          <w:b/>
-        </w:rPr>
-      </w:pPr>
-      <w:r>
-        <w:rPr>
-          <w:b/>
-        </w:rPr>
-        <w:t>Click for 3-legged</w:t>
-      </w:r>
-    </w:p>
-    <w:p>
-      <w:r>
-        <w:t xml:space="preserve">However, there are times when the client is acting on behalf of another entity, such as a person </w:t>
-      </w:r>
-      <w:r>
-        <w:t>that’s interacting with it</w:t>
-      </w:r>
-      <w:r>
-        <w:t xml:space="preserve">. In those cases, </w:t>
-      </w:r>
-      <w:r>
-        <w:t xml:space="preserve">client is </w:t>
-      </w:r>
-      <w:r>
-        <w:t xml:space="preserve">not accessing its own resources but </w:t>
-      </w:r>
-      <w:r>
-        <w:t>those of the user.</w:t>
-      </w:r>
-    </w:p>
-    <w:p>
-      <w:r>
-        <w:t xml:space="preserve">One way to implement this is for the user to share their </w:t>
-      </w:r>
-      <w:r>
-        <w:t>credentials with the client so that the client can use them to make the authenticated request.</w:t>
-      </w:r>
-    </w:p>
-    <w:p>
-      <w:r>
-        <w:t xml:space="preserve">In some cases this is fine. If you log into a trusted website that uses a JS front end, and that front end makes API calls to the server on your behalf, it’s not a big deal if that front end uses your credentials. In fact, if you </w:t>
-      </w:r>
-      <w:r>
-        <w:rPr>
-          <w:i/>
-        </w:rPr>
-        <w:t xml:space="preserve">log in </w:t>
-      </w:r>
-      <w:r>
-        <w:t>to a site, you’re explicitly giving that site your credentials in order to authenticate yourself.</w:t>
-      </w:r>
-    </w:p>
-    <w:p>
-      <w:pPr>
-        <w:rPr>
-          <w:b/>
-        </w:rPr>
-      </w:pPr>
-      <w:r>
-        <w:rPr>
-          <w:b/>
-        </w:rPr>
-        <w:t>Click for next</w:t>
-      </w:r>
-    </w:p>
-    <w:p>
-      <w:r>
-        <w:t>But what if you DON’T trust the client with your credentials? L</w:t>
-      </w:r>
-      <w:r>
-        <w:t>et’s say you have some photos that you’ve uploaded to Facebook</w:t>
-      </w:r>
-      <w:r>
-        <w:t xml:space="preserve"> and</w:t>
-      </w:r>
-      <w:r>
-        <w:t xml:space="preserve"> </w:t>
-      </w:r>
-      <w:r>
-        <w:t>y</w:t>
-      </w:r>
-      <w:r>
-        <w:t xml:space="preserve">ou want to use </w:t>
-      </w:r>
-      <w:r>
-        <w:t>an online photo printing service to create greeting cards using those photos</w:t>
-      </w:r>
-      <w:r>
-        <w:t xml:space="preserve">. However, you really don’t want to trust the photo service with your Facebook username and password. </w:t>
-      </w:r>
-      <w:r>
-        <w:t xml:space="preserve">In this case, the photo printing service is an </w:t>
-      </w:r>
-      <w:r>
-        <w:rPr>
-          <w:b/>
-        </w:rPr>
-        <w:t>untrusted client</w:t>
-      </w:r>
-      <w:r>
-        <w:t xml:space="preserve"> because you understandably don’t want to give it your full account details.</w:t>
-      </w:r>
-    </w:p>
-    <w:p>
-      <w:pPr>
-        <w:rPr>
-          <w:b/>
-        </w:rPr>
-      </w:pPr>
-      <w:r>
-        <w:rPr>
-          <w:b/>
-        </w:rPr>
-        <w:t xml:space="preserve">Click for “Delegated </w:t>
-      </w:r>
-      <w:proofErr w:type="spellStart"/>
-      <w:r>
-        <w:rPr>
-          <w:b/>
-        </w:rPr>
-        <w:t>Auth</w:t>
-      </w:r>
-      <w:proofErr w:type="spellEnd"/>
-      <w:r>
-        <w:rPr>
-          <w:b/>
-        </w:rPr>
-        <w:t xml:space="preserve"> (3-legged)”</w:t>
-      </w:r>
-    </w:p>
-    <w:p>
-      <w:r>
-        <w:t>This is the exact scenario that OAuth was originally designed for. It</w:t>
-      </w:r>
-      <w:r>
-        <w:t>’</w:t>
-      </w:r>
-      <w:r>
-        <w:t>s called a “3-legged” model because there are 3 parties involved: the Resource Owner</w:t>
-      </w:r>
-      <w:r>
-        <w:t xml:space="preserve"> that owns the content</w:t>
-      </w:r>
-      <w:r>
-        <w:t xml:space="preserve">, </w:t>
-      </w:r>
-      <w:r>
-        <w:t>the Service Provider</w:t>
-      </w:r>
-      <w:r>
-        <w:t xml:space="preserve"> that hosts the content</w:t>
-      </w:r>
-      <w:r>
-        <w:t>, and the Client</w:t>
-      </w:r>
-      <w:r>
-        <w:t xml:space="preserve"> that accesses the content</w:t>
-      </w:r>
-      <w:r>
-        <w:t xml:space="preserve">. </w:t>
-      </w:r>
-      <w:r>
-        <w:t>OAuth allows t</w:t>
-      </w:r>
-      <w:r>
-        <w:t xml:space="preserve">he </w:t>
-      </w:r>
-      <w:r>
-        <w:t xml:space="preserve">Resource </w:t>
-      </w:r>
-      <w:r>
-        <w:t xml:space="preserve">Owner </w:t>
-      </w:r>
-      <w:r>
-        <w:t xml:space="preserve">to authorize </w:t>
-      </w:r>
-      <w:r>
-        <w:t>the Client</w:t>
-      </w:r>
-      <w:r>
-        <w:t xml:space="preserve"> to access the data </w:t>
-      </w:r>
-      <w:r>
-        <w:t>client</w:t>
-      </w:r>
-      <w:r>
-        <w:t xml:space="preserve"> on their behalf, but without sharing the owner’s credentials with the client.</w:t>
-      </w:r>
-    </w:p>
-    <w:p>
-      <w:pPr>
-        <w:rPr>
-          <w:b/>
-        </w:rPr>
-      </w:pPr>
-      <w:proofErr w:type="gramStart"/>
-      <w:r>
-        <w:rPr>
-          <w:b/>
-        </w:rPr>
-        <w:t>transition</w:t>
-      </w:r>
-      <w:proofErr w:type="gramEnd"/>
-    </w:p>
-    <w:p>
-      <w:r>
-        <w:t>There are two versions of OAuth and they solve this problem in very different ways. Unfortunately, it’s not universally accepted that the newer version is best. I’m going to talk about both versions so that you can make an informed decision between them.</w:t>
-      </w:r>
-    </w:p>
-    <w:p>
-      <w:r>
         <w:t>OAuth 1.0 was published as an RFC in April 2010. A short while later a session fixation attack was found and version “1.0a” was published to address it. From this point forward, when I say “OAuth 1.0” I really mean “1.0a”.</w:t>
       </w:r>
     </w:p>
@@ -4576,7 +4580,6 @@
         <w:rPr>
           <w:b/>
         </w:rPr>
-        <w:lastRenderedPageBreak/>
         <w:t>Click for OAuth diagram</w:t>
       </w:r>
     </w:p>
@@ -4862,6 +4865,7 @@
         <w:rPr>
           <w:b/>
         </w:rPr>
+        <w:lastRenderedPageBreak/>
         <w:t>TODO: Diagram explanation</w:t>
       </w:r>
     </w:p>
@@ -4892,7 +4896,6 @@
     </w:p>
     <w:p>
       <w:r>
-        <w:lastRenderedPageBreak/>
         <w:t xml:space="preserve">One </w:t>
       </w:r>
       <w:r>
@@ -5128,6 +5131,7 @@
     </w:p>
     <w:p>
       <w:r>
+        <w:lastRenderedPageBreak/>
         <w:t>If security is really important to you, I recommend you do some additional research before settling on OAuth 2.0.</w:t>
       </w:r>
     </w:p>
@@ -5413,6 +5417,7 @@
     </w:p>
     <w:p>
       <w:r>
+        <w:lastRenderedPageBreak/>
         <w:t xml:space="preserve">The last reason that OAuth should not be used for authentication is that most OAuth APIs do not provide any way to restrict access tokens to a specific client. This means it’s possible for a client to use an access token that was originally generated for a different client. </w:t>
       </w:r>
     </w:p>
@@ -5426,7 +5431,6 @@
     </w:p>
     <w:p>
       <w:r>
-        <w:lastRenderedPageBreak/>
         <w:t xml:space="preserve">Let’s say there </w:t>
       </w:r>
       <w:r>
@@ -5729,7 +5733,11 @@
         <w:t>in addition to</w:t>
       </w:r>
       <w:r>
-        <w:t xml:space="preserve"> the regular OAuth access token. The ID token contains a set of claims about the authentication session including an identifier for the user, an identifier for the identity provider that issue</w:t>
+        <w:t xml:space="preserve"> the regular OAuth access token. The ID token contains a set of claims about the authentication session including an identifier for the user, an identifier for the identity provider </w:t>
+      </w:r>
+      <w:r>
+        <w:lastRenderedPageBreak/>
+        <w:t>that issue</w:t>
       </w:r>
       <w:r>
         <w:t>d</w:t>
@@ -5747,380 +5755,379 @@
         </w:numPr>
       </w:pPr>
       <w:r>
+        <w:t>Also</w:t>
+      </w:r>
+      <w:r>
+        <w:t xml:space="preserve">, systems implementing OpenID Connect must implement a standard, protected resource for returning claims about the current user. </w:t>
+      </w:r>
+      <w:r>
+        <w:t>One of the reasons that interoperability suffers with OAuth 2.0 is that so many details are left up to the implementer. OpenID Connect standardizes how identity information should be shared to improve interoperability between providers.</w:t>
+      </w:r>
+    </w:p>
+    <w:p>
+      <w:r>
+        <w:t>OpenID Connect is a new standard. It is similar to, but separate from, OpenID 2.0, which is falling into disuse.</w:t>
+      </w:r>
+    </w:p>
+    <w:p>
+      <w:pPr>
+        <w:rPr>
+          <w:b/>
+        </w:rPr>
+      </w:pPr>
+      <w:r>
+        <w:rPr>
+          <w:b/>
+        </w:rPr>
+        <w:t>Click for “OpenID Connect vs OAuth (for authentication)”</w:t>
+      </w:r>
+    </w:p>
+    <w:p>
+      <w:r>
+        <w:t>Here’s a graphic depiction of the difference between OAuth and OpenID Connect.</w:t>
+      </w:r>
+    </w:p>
+    <w:p>
+      <w:r>
+        <w:t xml:space="preserve">With OAuth, the client says to the user “hey, give me </w:t>
+      </w:r>
+      <w:r>
+        <w:t xml:space="preserve">a </w:t>
+      </w:r>
+      <w:r>
+        <w:t xml:space="preserve">restricted access </w:t>
+      </w:r>
+      <w:r>
+        <w:t>to your account, so I know you own it</w:t>
+      </w:r>
+      <w:r>
+        <w:t xml:space="preserve">”. </w:t>
+      </w:r>
+      <w:r>
+        <w:t xml:space="preserve">The user then gets that restricted access key and hands it over. This is the sort of pseudo-authentication we talked about earlier, where all the client knows </w:t>
+      </w:r>
+      <w:r>
+        <w:rPr>
+          <w:i/>
+        </w:rPr>
+        <w:t xml:space="preserve">for sure </w:t>
+      </w:r>
+      <w:r>
+        <w:t>is that it was given a restricted access key to the account.</w:t>
+      </w:r>
+    </w:p>
+    <w:p>
+      <w:pPr>
+        <w:rPr>
+          <w:b/>
+        </w:rPr>
+      </w:pPr>
+      <w:r>
+        <w:rPr>
+          <w:b/>
+        </w:rPr>
+        <w:t>Click for OpenID Connect graphic</w:t>
+      </w:r>
+    </w:p>
+    <w:p>
+      <w:r>
+        <w:t>With OpenID Connect, the client gets the digital equivalent of a notarized referral letter confirming the user’s identity.</w:t>
+      </w:r>
+    </w:p>
+    <w:p>
+      <w:r>
+        <w:t>Both approaches give the client access to the user’s name, email, etc. But only OpenID Connect tells you that the user IS the account owner.</w:t>
+      </w:r>
+    </w:p>
+    <w:p>
+      <w:pPr>
+        <w:rPr>
+          <w:b/>
+        </w:rPr>
+      </w:pPr>
+      <w:r>
+        <w:rPr>
+          <w:b/>
+        </w:rPr>
+        <w:t>Click for “</w:t>
+      </w:r>
+      <w:proofErr w:type="spellStart"/>
+      <w:r>
+        <w:rPr>
+          <w:b/>
+        </w:rPr>
+        <w:t>Enterprisey</w:t>
+      </w:r>
+      <w:proofErr w:type="spellEnd"/>
+      <w:r>
+        <w:rPr>
+          <w:b/>
+        </w:rPr>
+        <w:t xml:space="preserve"> options” </w:t>
+      </w:r>
+    </w:p>
+    <w:p>
+      <w:r>
+        <w:t>To wrap up our review of authentication options I want to touch very briefly on two additional techniques that you might want to be aware of. These technologies are designed for SOAP web services and/or for complex authentication scenarios that occur in the enterprise.</w:t>
+      </w:r>
+    </w:p>
+    <w:p>
+      <w:r>
+        <w:t xml:space="preserve">The first is SAML, which stands for </w:t>
+      </w:r>
+      <w:r>
+        <w:t xml:space="preserve">“Security Assertion Markup Language”. It’s an “XML-based, open standard data format for exchanging authentication and authorization data between parties”. </w:t>
+      </w:r>
+      <w:r>
+        <w:t>Although technically designed for applications on the internet, SAML is generally used in enterprise SSO scenarios.</w:t>
+      </w:r>
+    </w:p>
+    <w:p>
+      <w:r>
+        <w:t xml:space="preserve">The second is WS-Security. In terms of complexity, this is the undisputed king. It is designed for very complex scenarios that I’m guessing no one in this room needs to deal with. All I’m going to say is that if your use </w:t>
+      </w:r>
+      <w:r>
+        <w:t xml:space="preserve">cases involve things like this then you should be seeking out some professional consulting services. My freebie session at </w:t>
+      </w:r>
+      <w:proofErr w:type="spellStart"/>
+      <w:r>
+        <w:t>CodeMash</w:t>
+      </w:r>
+      <w:proofErr w:type="spellEnd"/>
+      <w:r>
+        <w:t xml:space="preserve"> </w:t>
+      </w:r>
+      <w:proofErr w:type="spellStart"/>
+      <w:r>
+        <w:t>ain’t</w:t>
+      </w:r>
+      <w:proofErr w:type="spellEnd"/>
+      <w:r>
+        <w:t xml:space="preserve"> </w:t>
+      </w:r>
+      <w:proofErr w:type="spellStart"/>
+      <w:r>
+        <w:t>gonna</w:t>
+      </w:r>
+      <w:proofErr w:type="spellEnd"/>
+      <w:r>
+        <w:t xml:space="preserve"> cut it for you.</w:t>
+      </w:r>
+    </w:p>
+    <w:p>
+      <w:r>
+        <w:rPr>
+          <w:b/>
+        </w:rPr>
+        <w:t>Click for “So what should YOU use?”</w:t>
+      </w:r>
+    </w:p>
+    <w:p>
+      <w:r>
+        <w:t xml:space="preserve">OK, so I just threw a metric </w:t>
+      </w:r>
+      <w:proofErr w:type="spellStart"/>
+      <w:r>
+        <w:t>crapton</w:t>
+      </w:r>
+      <w:proofErr w:type="spellEnd"/>
+      <w:r>
+        <w:t xml:space="preserve"> of information at you. We talked about a lot of different authentication choices with a lot of different trade-offs. Like most things in this industry, the correct answer to this question is “it depends”.</w:t>
+      </w:r>
+    </w:p>
+    <w:p>
+      <w:r>
         <w:lastRenderedPageBreak/>
-        <w:t>Also</w:t>
-      </w:r>
-      <w:r>
-        <w:t xml:space="preserve">, systems implementing OpenID Connect must implement a standard, protected resource for returning claims about the current user. </w:t>
-      </w:r>
-      <w:r>
-        <w:t>One of the reasons that interoperability suffers with OAuth 2.0 is that so many details are left up to the implementer. OpenID Connect standardizes how identity information should be shared to improve interoperability between providers.</w:t>
-      </w:r>
-    </w:p>
-    <w:p>
-      <w:r>
-        <w:t>OpenID Connect is a new standard. It is similar to, but separate from, OpenID 2.0, which is falling into disuse.</w:t>
-      </w:r>
-    </w:p>
-    <w:p>
-      <w:pPr>
-        <w:rPr>
-          <w:b/>
-        </w:rPr>
-      </w:pPr>
-      <w:r>
-        <w:rPr>
-          <w:b/>
-        </w:rPr>
-        <w:t>Click for “OpenID Connect vs OAuth (for authentication)”</w:t>
-      </w:r>
-    </w:p>
-    <w:p>
-      <w:r>
-        <w:t>Here’s a graphic depiction of the difference between OAuth and OpenID Connect.</w:t>
-      </w:r>
-    </w:p>
-    <w:p>
-      <w:r>
-        <w:t xml:space="preserve">With OAuth, the client says to the user “hey, give me </w:t>
-      </w:r>
-      <w:r>
-        <w:t xml:space="preserve">a </w:t>
-      </w:r>
-      <w:r>
-        <w:t xml:space="preserve">restricted access </w:t>
-      </w:r>
-      <w:r>
-        <w:t>to your account, so I know you own it</w:t>
-      </w:r>
-      <w:r>
-        <w:t xml:space="preserve">”. </w:t>
-      </w:r>
-      <w:r>
-        <w:t xml:space="preserve">The user then gets that restricted access key and hands it over. This is the sort of pseudo-authentication we talked about earlier, where all the client knows </w:t>
-      </w:r>
-      <w:r>
-        <w:rPr>
-          <w:i/>
-        </w:rPr>
-        <w:t xml:space="preserve">for sure </w:t>
-      </w:r>
-      <w:r>
-        <w:t>is that it was given a restricted access key to the account.</w:t>
-      </w:r>
-    </w:p>
-    <w:p>
-      <w:pPr>
-        <w:rPr>
-          <w:b/>
-        </w:rPr>
-      </w:pPr>
-      <w:r>
-        <w:rPr>
-          <w:b/>
-        </w:rPr>
-        <w:t>Click for OpenID Connect graphic</w:t>
-      </w:r>
-    </w:p>
-    <w:p>
-      <w:r>
-        <w:t>With OpenID Connect, the client gets the digital equivalent of a notarized referral letter confirming the user’s identity.</w:t>
-      </w:r>
-    </w:p>
-    <w:p>
-      <w:r>
-        <w:t>Both approaches give the client access to the user’s name, email, etc. But only OpenID Connect tells you that the user IS the account owner.</w:t>
-      </w:r>
-    </w:p>
-    <w:p>
-      <w:pPr>
-        <w:rPr>
-          <w:b/>
-        </w:rPr>
-      </w:pPr>
-      <w:r>
-        <w:rPr>
-          <w:b/>
-        </w:rPr>
-        <w:t>Click for “</w:t>
+        <w:t>To try and tie up all these details into a nice little package, let’s briefly recap each technology and talk about the scenarios they are best suited for.</w:t>
+      </w:r>
+    </w:p>
+    <w:p>
+      <w:r>
+        <w:rPr>
+          <w:b/>
+        </w:rPr>
+        <w:t>Click for client certificates</w:t>
+      </w:r>
+    </w:p>
+    <w:p>
+      <w:r>
+        <w:t>Client certificates a</w:t>
+      </w:r>
+      <w:r>
+        <w:t>re pretty easy to use, IF you can get your users to install them. They work best when you’re securing a private API on a trusted network. In Windows land, the sweet spot is when you’re using IIS and authenticating against Active Directory.</w:t>
+      </w:r>
+    </w:p>
+    <w:p>
+      <w:r>
+        <w:rPr>
+          <w:b/>
+        </w:rPr>
+        <w:t xml:space="preserve">Click for Basic </w:t>
       </w:r>
       <w:proofErr w:type="spellStart"/>
       <w:r>
         <w:rPr>
           <w:b/>
         </w:rPr>
-        <w:t>Enterprisey</w:t>
+        <w:t>Auth</w:t>
       </w:r>
       <w:proofErr w:type="spellEnd"/>
-      <w:r>
-        <w:rPr>
-          <w:b/>
-        </w:rPr>
-        <w:t xml:space="preserve"> options” </w:t>
-      </w:r>
-    </w:p>
-    <w:p>
-      <w:r>
-        <w:t>To wrap up our review of authentication options I want to touch very briefly on two additional techniques that you might want to be aware of. These technologies are designed for SOAP web services and/or for complex authentication scenarios that occur in the enterprise.</w:t>
-      </w:r>
-    </w:p>
-    <w:p>
-      <w:r>
-        <w:t xml:space="preserve">The first is SAML, which stands for </w:t>
-      </w:r>
-      <w:r>
-        <w:t xml:space="preserve">“Security Assertion Markup Language”. It’s an “XML-based, open standard data format for exchanging authentication and authorization data between parties”. </w:t>
-      </w:r>
-      <w:r>
-        <w:t>Although technically designed for applications on the internet, SAML is generally used in enterprise SSO scenarios.</w:t>
-      </w:r>
-    </w:p>
-    <w:p>
-      <w:r>
-        <w:t xml:space="preserve">The second is WS-Security. In terms of complexity, this is the undisputed king. It is designed for very complex scenarios that I’m guessing no one in this room needs to deal with. All I’m going to say is that if your use </w:t>
-      </w:r>
-      <w:r>
-        <w:t xml:space="preserve">cases involve things like this then you should be seeking out some professional consulting services. My freebie session at </w:t>
+    </w:p>
+    <w:p>
+      <w:r>
+        <w:t xml:space="preserve">If you can tolerate SSL on all requests, and you want to write as little code as possible, then consider Basic Authentication. </w:t>
+      </w:r>
+    </w:p>
+    <w:p>
+      <w:r>
+        <w:t xml:space="preserve">The primary drawbacks are that you’re passing actual account credentials over the wire and you have no control over the login UI. The UI concerns mean that Basic </w:t>
       </w:r>
       <w:proofErr w:type="spellStart"/>
       <w:r>
-        <w:t>CodeMash</w:t>
+        <w:t>Auth</w:t>
       </w:r>
       <w:proofErr w:type="spellEnd"/>
       <w:r>
-        <w:t xml:space="preserve"> </w:t>
+        <w:t xml:space="preserve"> may not be a good choice for a public facing website, but it’s still a viable option for server-to-server calls where you can’t use client certificates.</w:t>
+      </w:r>
+    </w:p>
+    <w:p>
+      <w:r>
+        <w:t xml:space="preserve">This approach is only as secure as your use of </w:t>
+      </w:r>
+      <w:r>
+        <w:t>secure HTTP connections</w:t>
+      </w:r>
+      <w:r>
+        <w:t xml:space="preserve"> and the SSL</w:t>
+      </w:r>
+      <w:r>
+        <w:t>/TLS</w:t>
+      </w:r>
+      <w:r>
+        <w:t xml:space="preserve"> implementation on your platform.</w:t>
+      </w:r>
+    </w:p>
+    <w:p>
+      <w:r>
+        <w:rPr>
+          <w:b/>
+        </w:rPr>
+        <w:t xml:space="preserve">Click for Digest </w:t>
       </w:r>
       <w:proofErr w:type="spellStart"/>
       <w:r>
-        <w:t>ain’t</w:t>
+        <w:rPr>
+          <w:b/>
+        </w:rPr>
+        <w:t>Auth</w:t>
       </w:r>
       <w:proofErr w:type="spellEnd"/>
-      <w:r>
-        <w:t xml:space="preserve"> </w:t>
+    </w:p>
+    <w:p>
+      <w:r>
+        <w:t>There’s really no good reason to use Digest Auth. If you can tolerate SSL on all requests then just use Basic Auth. If you can’t, then use signed requests with API keys.</w:t>
+      </w:r>
+    </w:p>
+    <w:p>
+      <w:pPr>
+        <w:rPr>
+          <w:u w:val="single"/>
+        </w:rPr>
+      </w:pPr>
+      <w:r>
+        <w:rPr>
+          <w:b/>
+        </w:rPr>
+        <w:t xml:space="preserve">Click for API Keys as </w:t>
+      </w:r>
+      <w:r>
+        <w:rPr>
+          <w:b/>
+          <w:u w:val="single"/>
+        </w:rPr>
+        <w:t>bearer tokens</w:t>
+      </w:r>
+    </w:p>
+    <w:p>
+      <w:r>
+        <w:t>You</w:t>
+      </w:r>
+      <w:r>
+        <w:t xml:space="preserve"> might recall that we talked about two different ways that you can use API Keys. The first is to use them as “bearer tokens” where you pass the API Key on each request and it acts like a password of sorts.</w:t>
+      </w:r>
+    </w:p>
+    <w:p>
+      <w:r>
+        <w:t>The best place for this approach is when your app owns the identity data the API cares about and you can use SSL for all requests. If those two requirements are met then a custom API Key implementation will probably be less work than a 2-legged OAuth implementation, unless you already have OAuth experience.</w:t>
+      </w:r>
+    </w:p>
+    <w:p>
+      <w:r>
+        <w:t xml:space="preserve">Just like Basic </w:t>
       </w:r>
       <w:proofErr w:type="spellStart"/>
       <w:r>
-        <w:t>gonna</w:t>
+        <w:t>Auth</w:t>
       </w:r>
       <w:proofErr w:type="spellEnd"/>
       <w:r>
-        <w:t xml:space="preserve"> cut it for you.</w:t>
-      </w:r>
-    </w:p>
-    <w:p>
-      <w:r>
-        <w:rPr>
-          <w:b/>
-        </w:rPr>
-        <w:t>Click for “So what should YOU use?”</w:t>
-      </w:r>
-    </w:p>
-    <w:p>
-      <w:r>
-        <w:t xml:space="preserve">OK, so I just threw a metric </w:t>
-      </w:r>
-      <w:proofErr w:type="spellStart"/>
-      <w:r>
-        <w:t>crapton</w:t>
-      </w:r>
-      <w:proofErr w:type="spellEnd"/>
-      <w:r>
-        <w:t xml:space="preserve"> of information at you. We talked about a lot of different authentication choices with a lot of different trade-offs. Like most things in this industry, the correct answer to this question is “it depends”.</w:t>
-      </w:r>
-    </w:p>
-    <w:p>
-      <w:r>
-        <w:t>To try and tie up all these details into a nice little package, let’s briefly recap each technology and talk about the scenarios they are best suited for.</w:t>
-      </w:r>
-    </w:p>
-    <w:p>
-      <w:r>
-        <w:rPr>
-          <w:b/>
-        </w:rPr>
-        <w:t>Click for client certificates</w:t>
-      </w:r>
-    </w:p>
-    <w:p>
-      <w:r>
+        <w:t>, this approach is only as secure as your use of SSL and the SSL implementation on your platform.</w:t>
+      </w:r>
+    </w:p>
+    <w:p>
+      <w:r>
+        <w:rPr>
+          <w:b/>
+        </w:rPr>
+        <w:t xml:space="preserve">Click for API Keys for </w:t>
+      </w:r>
+      <w:r>
+        <w:rPr>
+          <w:b/>
+          <w:u w:val="single"/>
+        </w:rPr>
+        <w:t>request signing</w:t>
+      </w:r>
+    </w:p>
+    <w:p>
+      <w:r>
+        <w:t>The second way to use API Keys is to pair them with a secret key and then use the secret key to sign the request. This is a good choice when your app owns the identity data and you can’t, or don’t want to, rely on SSL for security.</w:t>
+      </w:r>
+    </w:p>
+    <w:p>
+      <w:r>
+        <w:t>Remember that creating the signature can be complex and requires that the client and server create the hash in exactly the same way. This approach is probably better if you’re writing the client AND server yourself. If you’re dealing with 3</w:t>
+      </w:r>
+      <w:r>
+        <w:rPr>
+          <w:vertAlign w:val="superscript"/>
+        </w:rPr>
+        <w:t>rd</w:t>
+      </w:r>
+      <w:r>
+        <w:t xml:space="preserve"> party clients, you may find </w:t>
+      </w:r>
+      <w:r>
+        <w:t>that documenting and supporting the canonicalization process is more trouble than its worth.</w:t>
+      </w:r>
+    </w:p>
+    <w:p>
+      <w:pPr>
+        <w:rPr>
+          <w:b/>
+        </w:rPr>
+      </w:pPr>
+      <w:r>
+        <w:rPr>
+          <w:b/>
+        </w:rPr>
         <w:lastRenderedPageBreak/>
-        <w:t>Client certificates a</w:t>
-      </w:r>
-      <w:r>
-        <w:t>re pretty easy to use, IF you can get your users to install them. They work best when you’re securing a private API on a trusted network. In Windows land, the sweet spot is when you’re using IIS and authenticating against Active Directory.</w:t>
-      </w:r>
-    </w:p>
-    <w:p>
-      <w:r>
-        <w:rPr>
-          <w:b/>
-        </w:rPr>
-        <w:t xml:space="preserve">Click for Basic </w:t>
-      </w:r>
-      <w:proofErr w:type="spellStart"/>
-      <w:r>
-        <w:rPr>
-          <w:b/>
-        </w:rPr>
-        <w:t>Auth</w:t>
-      </w:r>
-      <w:proofErr w:type="spellEnd"/>
-    </w:p>
-    <w:p>
-      <w:r>
-        <w:t xml:space="preserve">If you can tolerate SSL on all requests, and you want to write as little code as possible, then consider Basic Authentication. </w:t>
-      </w:r>
-    </w:p>
-    <w:p>
-      <w:r>
-        <w:t xml:space="preserve">The primary drawbacks are that you’re passing actual account credentials over the wire and you have no control over the login UI. The UI concerns mean that Basic </w:t>
-      </w:r>
-      <w:proofErr w:type="spellStart"/>
-      <w:r>
-        <w:t>Auth</w:t>
-      </w:r>
-      <w:proofErr w:type="spellEnd"/>
-      <w:r>
-        <w:t xml:space="preserve"> may not be a good choice for a public facing website, but it’s still a viable option for server-to-server calls where you can’t use client certificates.</w:t>
-      </w:r>
-    </w:p>
-    <w:p>
-      <w:r>
-        <w:t xml:space="preserve">This approach is only as secure as your use of </w:t>
-      </w:r>
-      <w:r>
-        <w:t>secure HTTP connections</w:t>
-      </w:r>
-      <w:r>
-        <w:t xml:space="preserve"> and the SSL</w:t>
-      </w:r>
-      <w:r>
-        <w:t>/TLS</w:t>
-      </w:r>
-      <w:r>
-        <w:t xml:space="preserve"> implementation on your platform.</w:t>
-      </w:r>
-    </w:p>
-    <w:p>
-      <w:r>
-        <w:rPr>
-          <w:b/>
-        </w:rPr>
-        <w:t xml:space="preserve">Click for Digest </w:t>
-      </w:r>
-      <w:proofErr w:type="spellStart"/>
-      <w:r>
-        <w:rPr>
-          <w:b/>
-        </w:rPr>
-        <w:t>Auth</w:t>
-      </w:r>
-      <w:proofErr w:type="spellEnd"/>
-    </w:p>
-    <w:p>
-      <w:r>
-        <w:t>There’s really no good reason to use Digest Auth. If you can tolerate SSL on all requests then just use Basic Auth. If you can’t, then use signed requests with API keys.</w:t>
-      </w:r>
-    </w:p>
-    <w:p>
-      <w:pPr>
-        <w:rPr>
-          <w:u w:val="single"/>
-        </w:rPr>
-      </w:pPr>
-      <w:r>
-        <w:rPr>
-          <w:b/>
-        </w:rPr>
-        <w:t xml:space="preserve">Click for API Keys as </w:t>
-      </w:r>
-      <w:r>
-        <w:rPr>
-          <w:b/>
-          <w:u w:val="single"/>
-        </w:rPr>
-        <w:t>bearer tokens</w:t>
-      </w:r>
-    </w:p>
-    <w:p>
-      <w:r>
-        <w:t>You</w:t>
-      </w:r>
-      <w:r>
-        <w:t xml:space="preserve"> might recall that we talked about two different ways that you can use API Keys. The first is to use them as “bearer tokens” where you pass the API Key on each request and it acts like a password of sorts.</w:t>
-      </w:r>
-    </w:p>
-    <w:p>
-      <w:r>
-        <w:t>The best place for this approach is when your app owns the identity data the API cares about and you can use SSL for all requests. If those two requirements are met then a custom API Key implementation will probably be less work than a 2-legged OAuth implementation, unless you already have OAuth experience.</w:t>
-      </w:r>
-    </w:p>
-    <w:p>
-      <w:r>
-        <w:t xml:space="preserve">Just like Basic </w:t>
-      </w:r>
-      <w:proofErr w:type="spellStart"/>
-      <w:r>
-        <w:t>Auth</w:t>
-      </w:r>
-      <w:proofErr w:type="spellEnd"/>
-      <w:r>
-        <w:t>, this approach is only as secure as your use of SSL and the SSL implementation on your platform.</w:t>
-      </w:r>
-    </w:p>
-    <w:p>
-      <w:r>
-        <w:rPr>
-          <w:b/>
-        </w:rPr>
-        <w:t xml:space="preserve">Click for API Keys for </w:t>
-      </w:r>
-      <w:r>
-        <w:rPr>
-          <w:b/>
-          <w:u w:val="single"/>
-        </w:rPr>
-        <w:t>request signing</w:t>
-      </w:r>
-    </w:p>
-    <w:p>
-      <w:r>
-        <w:t>The second way to use API Keys is to pair them with a secret key and then use the secret key to sign the request. This is a good choice when your app owns the identity data and you can’t, or don’t want to, rely on SSL for security.</w:t>
-      </w:r>
-    </w:p>
-    <w:p>
-      <w:r>
-        <w:t>Remember that creating the signature can be complex and requires that the client and server create the hash in exactly the same way. This approach is probably better if you’re writing the client AND server yourself. If you’re dealing with 3</w:t>
-      </w:r>
-      <w:r>
-        <w:rPr>
-          <w:vertAlign w:val="superscript"/>
-        </w:rPr>
-        <w:t>rd</w:t>
-      </w:r>
-      <w:r>
-        <w:t xml:space="preserve"> party clients, you may find </w:t>
-      </w:r>
-      <w:r>
-        <w:t>that documenting and supporting the canonicalization process is more trouble than its worth.</w:t>
-      </w:r>
-    </w:p>
-    <w:p>
-      <w:pPr>
-        <w:rPr>
-          <w:b/>
-        </w:rPr>
-      </w:pPr>
-      <w:r>
-        <w:rPr>
-          <w:b/>
-        </w:rPr>
         <w:t>Click for OAuth 1.0a</w:t>
       </w:r>
     </w:p>
     <w:p>
       <w:r>
-        <w:lastRenderedPageBreak/>
         <w:t>If the identity data your API needs is owned by another party, then OAuth is the way to go. You might consider version 1.0a if you can’t or don’t want to rely on SSL for security and/or you care about client provider interoperability.</w:t>
       </w:r>
     </w:p>
@@ -6267,12 +6274,12 @@
         <w:rPr>
           <w:b/>
         </w:rPr>
+        <w:lastRenderedPageBreak/>
         <w:t>Click for last slide</w:t>
       </w:r>
     </w:p>
     <w:p>
       <w:r>
-        <w:lastRenderedPageBreak/>
         <w:t>Actually, you all look like smart people, so I want you to try really hard to remember a 4</w:t>
       </w:r>
       <w:r>
@@ -10906,7 +10913,7 @@
 </file>
 
 <file path=customXml/itemProps1.xml><?xml version="1.0" encoding="utf-8"?>
-<ds:datastoreItem xmlns:ds="http://schemas.openxmlformats.org/officeDocument/2006/customXml" ds:itemID="{844471FE-3269-4387-BF76-A0A7FFD23B3D}">
+<ds:datastoreItem xmlns:ds="http://schemas.openxmlformats.org/officeDocument/2006/customXml" ds:itemID="{A7C8289D-F377-4DB9-B330-D6B61B76B4F7}">
   <ds:schemaRefs>
     <ds:schemaRef ds:uri="http://schemas.openxmlformats.org/officeDocument/2006/bibliography"/>
   </ds:schemaRefs>

</xml_diff>